<commit_message>
update sig block to indent
</commit_message>
<xml_diff>
--- a/sponsors/reference.docx
+++ b/sponsors/reference.docx
@@ -4,7 +4,7 @@
   <w:body>
     <w:p>
       <w:pPr>
-        <w:pStyle w:val="TextBody"/>
+        <w:pStyle w:val="BodyText"/>
         <w:rPr>
           <w:lang w:val="en-US"/>
         </w:rPr>
@@ -339,7 +339,7 @@
     </w:p>
     <w:p>
       <w:pPr>
-        <w:pStyle w:val="TextBody"/>
+        <w:pStyle w:val="BodyText"/>
         <w:rPr/>
       </w:pPr>
       <w:r>
@@ -349,13 +349,13 @@
     </w:p>
     <w:p>
       <w:pPr>
-        <w:pStyle w:val="TextBody"/>
+        <w:pStyle w:val="BodyText"/>
         <w:numPr>
           <w:ilvl w:val="0"/>
-          <w:numId w:val="4"/>
+          <w:numId w:val="3"/>
         </w:numPr>
         <w:spacing w:before="0" w:after="0"/>
-        <w:ind w:left="720" w:right="0" w:hanging="360"/>
+        <w:ind w:hanging="360" w:left="720" w:right="0"/>
         <w:rPr/>
       </w:pPr>
       <w:r>
@@ -365,13 +365,13 @@
     </w:p>
     <w:p>
       <w:pPr>
-        <w:pStyle w:val="TextBody"/>
+        <w:pStyle w:val="BodyText"/>
         <w:numPr>
           <w:ilvl w:val="1"/>
-          <w:numId w:val="4"/>
+          <w:numId w:val="3"/>
         </w:numPr>
         <w:spacing w:before="0" w:after="0"/>
-        <w:ind w:left="1080" w:right="0" w:hanging="360"/>
+        <w:ind w:hanging="360" w:left="1080" w:right="0"/>
         <w:rPr/>
       </w:pPr>
       <w:r>
@@ -381,13 +381,13 @@
     </w:p>
     <w:p>
       <w:pPr>
-        <w:pStyle w:val="TextBody"/>
+        <w:pStyle w:val="BodyText"/>
         <w:numPr>
           <w:ilvl w:val="2"/>
-          <w:numId w:val="4"/>
+          <w:numId w:val="3"/>
         </w:numPr>
         <w:spacing w:before="0" w:after="0"/>
-        <w:ind w:left="1440" w:right="0" w:hanging="360"/>
+        <w:ind w:hanging="360" w:left="1440" w:right="0"/>
         <w:rPr/>
       </w:pPr>
       <w:r>
@@ -397,13 +397,13 @@
     </w:p>
     <w:p>
       <w:pPr>
-        <w:pStyle w:val="TextBody"/>
+        <w:pStyle w:val="BodyText"/>
         <w:numPr>
           <w:ilvl w:val="3"/>
-          <w:numId w:val="4"/>
+          <w:numId w:val="3"/>
         </w:numPr>
         <w:spacing w:before="0" w:after="144"/>
-        <w:ind w:left="1800" w:right="0" w:hanging="360"/>
+        <w:ind w:hanging="360" w:left="1800" w:right="0"/>
         <w:rPr/>
       </w:pPr>
       <w:r>
@@ -413,7 +413,7 @@
     </w:p>
     <w:p>
       <w:pPr>
-        <w:pStyle w:val="TextBody"/>
+        <w:pStyle w:val="BodyText"/>
         <w:rPr/>
       </w:pPr>
       <w:r>
@@ -463,7 +463,7 @@
       <w:hyperlink r:id="rId2">
         <w:r>
           <w:rPr>
-            <w:rStyle w:val="InternetLink"/>
+            <w:rStyle w:val="Hyperlink"/>
             <w:rFonts w:eastAsia="Times New Roman" w:cs="Times New Roman"/>
             <w:outline w:val="false"/>
             <w:color w:val="000000"/>
@@ -477,7 +477,7 @@
         </w:r>
         <w:r>
           <w:rPr>
-            <w:rStyle w:val="InternetLink"/>
+            <w:rStyle w:val="Hyperlink"/>
             <w:outline w:val="false"/>
             <w:color w:val="355269"/>
             <w:u w:val="none" w:color="355269"/>
@@ -521,7 +521,7 @@
       </w:r>
       <w:r>
         <w:rPr>
-          <w:rStyle w:val="FootnoteAnchor"/>
+          <w:rStyle w:val="FootnoteReference"/>
           <w:rFonts w:eastAsia="Times New Roman" w:cs="Times New Roman"/>
           <w:b w:val="false"/>
           <w:bCs w:val="false"/>
@@ -642,10 +642,10 @@
         <w:pStyle w:val="Normal"/>
         <w:numPr>
           <w:ilvl w:val="0"/>
-          <w:numId w:val="3"/>
+          <w:numId w:val="2"/>
         </w:numPr>
         <w:spacing w:before="0" w:after="0"/>
-        <w:ind w:left="720" w:right="0" w:hanging="360"/>
+        <w:ind w:hanging="360" w:left="720" w:right="0"/>
         <w:rPr/>
       </w:pPr>
       <w:r>
@@ -658,10 +658,10 @@
         <w:pStyle w:val="Normal"/>
         <w:numPr>
           <w:ilvl w:val="1"/>
-          <w:numId w:val="3"/>
+          <w:numId w:val="2"/>
         </w:numPr>
         <w:spacing w:before="0" w:after="0"/>
-        <w:ind w:left="1080" w:right="0" w:hanging="360"/>
+        <w:ind w:hanging="360" w:left="1080" w:right="0"/>
         <w:rPr/>
       </w:pPr>
       <w:r>
@@ -674,10 +674,10 @@
         <w:pStyle w:val="Normal"/>
         <w:numPr>
           <w:ilvl w:val="2"/>
-          <w:numId w:val="3"/>
+          <w:numId w:val="2"/>
         </w:numPr>
         <w:spacing w:before="0" w:after="0"/>
-        <w:ind w:left="1440" w:right="0" w:hanging="360"/>
+        <w:ind w:hanging="360" w:left="1440" w:right="0"/>
         <w:rPr/>
       </w:pPr>
       <w:r>
@@ -690,10 +690,10 @@
         <w:pStyle w:val="Normal"/>
         <w:numPr>
           <w:ilvl w:val="3"/>
-          <w:numId w:val="3"/>
+          <w:numId w:val="2"/>
         </w:numPr>
         <w:spacing w:before="0" w:after="144"/>
-        <w:ind w:left="1800" w:right="0" w:hanging="360"/>
+        <w:ind w:hanging="360" w:left="1800" w:right="0"/>
         <w:rPr/>
       </w:pPr>
       <w:r>
@@ -948,7 +948,7 @@
         <w:suppressAutoHyphens w:val="true"/>
         <w:bidi w:val="0"/>
         <w:spacing w:lineRule="auto" w:line="240" w:beforeAutospacing="0" w:before="187" w:afterAutospacing="0" w:after="202"/>
-        <w:ind w:left="0" w:right="0" w:hanging="0"/>
+        <w:ind w:hanging="0" w:left="0" w:right="0"/>
         <w:jc w:val="both"/>
         <w:rPr/>
       </w:pPr>
@@ -1015,10 +1015,10 @@
         <w:pStyle w:val="Definition"/>
         <w:numPr>
           <w:ilvl w:val="0"/>
-          <w:numId w:val="2"/>
+          <w:numId w:val="1"/>
         </w:numPr>
         <w:spacing w:before="187" w:after="0"/>
-        <w:ind w:left="720" w:right="0" w:hanging="360"/>
+        <w:ind w:hanging="360" w:left="720" w:right="0"/>
         <w:rPr/>
       </w:pPr>
       <w:r>
@@ -1035,13 +1035,13 @@
         <w:widowControl/>
         <w:numPr>
           <w:ilvl w:val="1"/>
-          <w:numId w:val="2"/>
+          <w:numId w:val="1"/>
         </w:numPr>
         <w:shd w:val="clear" w:color="auto" w:fill="auto"/>
         <w:suppressAutoHyphens w:val="true"/>
         <w:bidi w:val="0"/>
         <w:spacing w:lineRule="auto" w:line="240" w:beforeAutospacing="0" w:before="0" w:afterAutospacing="0" w:after="0"/>
-        <w:ind w:left="0" w:right="403" w:hanging="0"/>
+        <w:ind w:hanging="0" w:left="0" w:right="403"/>
         <w:jc w:val="both"/>
         <w:rPr/>
       </w:pPr>
@@ -1059,13 +1059,13 @@
         <w:widowControl/>
         <w:numPr>
           <w:ilvl w:val="1"/>
-          <w:numId w:val="2"/>
+          <w:numId w:val="1"/>
         </w:numPr>
         <w:shd w:val="clear" w:color="auto" w:fill="auto"/>
         <w:suppressAutoHyphens w:val="true"/>
         <w:bidi w:val="0"/>
         <w:spacing w:lineRule="auto" w:line="240" w:beforeAutospacing="0" w:before="0" w:afterAutospacing="0" w:after="0"/>
-        <w:ind w:left="1080" w:right="0" w:hanging="360"/>
+        <w:ind w:hanging="360" w:left="1080" w:right="0"/>
         <w:jc w:val="both"/>
         <w:rPr/>
       </w:pPr>
@@ -1079,10 +1079,10 @@
         <w:pStyle w:val="Definition"/>
         <w:numPr>
           <w:ilvl w:val="0"/>
-          <w:numId w:val="2"/>
+          <w:numId w:val="1"/>
         </w:numPr>
         <w:spacing w:before="0" w:after="0"/>
-        <w:ind w:left="720" w:right="0" w:hanging="360"/>
+        <w:ind w:hanging="360" w:left="720" w:right="0"/>
         <w:rPr/>
       </w:pPr>
       <w:r>
@@ -1095,10 +1095,10 @@
         <w:pStyle w:val="Definition"/>
         <w:numPr>
           <w:ilvl w:val="0"/>
-          <w:numId w:val="2"/>
+          <w:numId w:val="1"/>
         </w:numPr>
         <w:spacing w:before="0" w:after="0"/>
-        <w:ind w:left="720" w:right="0" w:hanging="360"/>
+        <w:ind w:hanging="360" w:left="720" w:right="0"/>
         <w:rPr/>
       </w:pPr>
       <w:r>
@@ -1111,10 +1111,10 @@
         <w:pStyle w:val="Definition"/>
         <w:numPr>
           <w:ilvl w:val="0"/>
-          <w:numId w:val="2"/>
+          <w:numId w:val="1"/>
         </w:numPr>
         <w:spacing w:before="0" w:after="202"/>
-        <w:ind w:left="720" w:right="0" w:hanging="360"/>
+        <w:ind w:hanging="360" w:left="720" w:right="0"/>
         <w:rPr/>
       </w:pPr>
       <w:r>
@@ -1126,7 +1126,7 @@
       <w:pPr>
         <w:pStyle w:val="Definition"/>
         <w:spacing w:before="0" w:after="202"/>
-        <w:ind w:left="720" w:right="0" w:hanging="360"/>
+        <w:ind w:hanging="360" w:left="720" w:right="0"/>
         <w:rPr/>
       </w:pPr>
       <w:r>
@@ -1145,15 +1145,24 @@
     </w:p>
     <w:p>
       <w:pPr>
+        <w:pStyle w:val="BodyText"/>
+        <w:rPr/>
+      </w:pPr>
+      <w:r>
+        <w:rPr/>
+      </w:r>
+    </w:p>
+    <w:p>
+      <w:pPr>
         <w:pStyle w:val="SourceCode"/>
-        <w:spacing w:before="0" w:after="432"/>
-        <w:ind w:left="0" w:right="0" w:firstLine="1152"/>
+        <w:spacing w:before="100" w:after="100"/>
+        <w:ind w:hanging="0" w:left="2880" w:right="475"/>
         <w:jc w:val="left"/>
         <w:rPr/>
       </w:pPr>
       <w:r>
         <w:rPr/>
-        <w:t>Look I am Source Code</w:t>
+        <w:t>Look I Am Source Code</w:t>
       </w:r>
     </w:p>
     <w:sectPr>
@@ -1218,7 +1227,7 @@
   <w:footnote w:id="2">
     <w:p>
       <w:pPr>
-        <w:pStyle w:val="Footnote"/>
+        <w:pStyle w:val="FootnoteText"/>
         <w:keepNext w:val="false"/>
         <w:keepLines w:val="false"/>
         <w:pageBreakBefore w:val="false"/>
@@ -1227,7 +1236,7 @@
         <w:suppressAutoHyphens w:val="true"/>
         <w:bidi w:val="0"/>
         <w:spacing w:lineRule="auto" w:line="240" w:beforeAutospacing="0" w:before="0" w:afterAutospacing="0" w:after="200"/>
-        <w:ind w:left="0" w:right="0" w:hanging="0"/>
+        <w:ind w:hanging="0" w:left="0" w:right="0"/>
         <w:jc w:val="left"/>
         <w:rPr/>
       </w:pPr>
@@ -1276,6 +1285,365 @@
   <w:abstractNum w:abstractNumId="1">
     <w:lvl w:ilvl="0">
       <w:start w:val="1"/>
+      <w:numFmt w:val="decimal"/>
+      <w:lvlText w:val="%1."/>
+      <w:lvlJc w:val="left"/>
+      <w:pPr>
+        <w:tabs>
+          <w:tab w:val="num" w:pos="720"/>
+        </w:tabs>
+        <w:ind w:left="720" w:hanging="360"/>
+      </w:pPr>
+      <w:rPr/>
+    </w:lvl>
+    <w:lvl w:ilvl="1">
+      <w:start w:val="1"/>
+      <w:numFmt w:val="decimal"/>
+      <w:lvlText w:val="%2."/>
+      <w:lvlJc w:val="left"/>
+      <w:pPr>
+        <w:tabs>
+          <w:tab w:val="num" w:pos="1080"/>
+        </w:tabs>
+        <w:ind w:left="1080" w:hanging="360"/>
+      </w:pPr>
+      <w:rPr/>
+    </w:lvl>
+    <w:lvl w:ilvl="2">
+      <w:start w:val="1"/>
+      <w:numFmt w:val="decimal"/>
+      <w:lvlText w:val="%3."/>
+      <w:lvlJc w:val="left"/>
+      <w:pPr>
+        <w:tabs>
+          <w:tab w:val="num" w:pos="1440"/>
+        </w:tabs>
+        <w:ind w:left="1440" w:hanging="360"/>
+      </w:pPr>
+      <w:rPr/>
+    </w:lvl>
+    <w:lvl w:ilvl="3">
+      <w:start w:val="1"/>
+      <w:numFmt w:val="decimal"/>
+      <w:lvlText w:val="%4."/>
+      <w:lvlJc w:val="left"/>
+      <w:pPr>
+        <w:tabs>
+          <w:tab w:val="num" w:pos="1800"/>
+        </w:tabs>
+        <w:ind w:left="1800" w:hanging="360"/>
+      </w:pPr>
+      <w:rPr/>
+    </w:lvl>
+    <w:lvl w:ilvl="4">
+      <w:start w:val="1"/>
+      <w:numFmt w:val="decimal"/>
+      <w:lvlText w:val="%5."/>
+      <w:lvlJc w:val="left"/>
+      <w:pPr>
+        <w:tabs>
+          <w:tab w:val="num" w:pos="2160"/>
+        </w:tabs>
+        <w:ind w:left="2160" w:hanging="360"/>
+      </w:pPr>
+      <w:rPr/>
+    </w:lvl>
+    <w:lvl w:ilvl="5">
+      <w:start w:val="1"/>
+      <w:numFmt w:val="decimal"/>
+      <w:lvlText w:val="%6."/>
+      <w:lvlJc w:val="left"/>
+      <w:pPr>
+        <w:tabs>
+          <w:tab w:val="num" w:pos="2520"/>
+        </w:tabs>
+        <w:ind w:left="2520" w:hanging="360"/>
+      </w:pPr>
+      <w:rPr/>
+    </w:lvl>
+    <w:lvl w:ilvl="6">
+      <w:start w:val="1"/>
+      <w:numFmt w:val="decimal"/>
+      <w:lvlText w:val="%7."/>
+      <w:lvlJc w:val="left"/>
+      <w:pPr>
+        <w:tabs>
+          <w:tab w:val="num" w:pos="2880"/>
+        </w:tabs>
+        <w:ind w:left="2880" w:hanging="360"/>
+      </w:pPr>
+      <w:rPr/>
+    </w:lvl>
+    <w:lvl w:ilvl="7">
+      <w:start w:val="1"/>
+      <w:numFmt w:val="decimal"/>
+      <w:lvlText w:val="%8."/>
+      <w:lvlJc w:val="left"/>
+      <w:pPr>
+        <w:tabs>
+          <w:tab w:val="num" w:pos="3240"/>
+        </w:tabs>
+        <w:ind w:left="3240" w:hanging="360"/>
+      </w:pPr>
+      <w:rPr/>
+    </w:lvl>
+    <w:lvl w:ilvl="8">
+      <w:start w:val="1"/>
+      <w:numFmt w:val="decimal"/>
+      <w:lvlText w:val="%9."/>
+      <w:lvlJc w:val="left"/>
+      <w:pPr>
+        <w:tabs>
+          <w:tab w:val="num" w:pos="3600"/>
+        </w:tabs>
+        <w:ind w:left="3600" w:hanging="360"/>
+      </w:pPr>
+      <w:rPr/>
+    </w:lvl>
+  </w:abstractNum>
+  <w:abstractNum w:abstractNumId="2">
+    <w:lvl w:ilvl="0">
+      <w:start w:val="1"/>
+      <w:numFmt w:val="decimal"/>
+      <w:lvlText w:val="%1."/>
+      <w:lvlJc w:val="left"/>
+      <w:pPr>
+        <w:tabs>
+          <w:tab w:val="num" w:pos="720"/>
+        </w:tabs>
+        <w:ind w:left="720" w:hanging="360"/>
+      </w:pPr>
+      <w:rPr/>
+    </w:lvl>
+    <w:lvl w:ilvl="1">
+      <w:start w:val="1"/>
+      <w:numFmt w:val="lowerLetter"/>
+      <w:lvlText w:val="(%2)"/>
+      <w:lvlJc w:val="left"/>
+      <w:pPr>
+        <w:tabs>
+          <w:tab w:val="num" w:pos="1080"/>
+        </w:tabs>
+        <w:ind w:left="1080" w:hanging="360"/>
+      </w:pPr>
+      <w:rPr/>
+    </w:lvl>
+    <w:lvl w:ilvl="2">
+      <w:start w:val="1"/>
+      <w:numFmt w:val="lowerRoman"/>
+      <w:lvlText w:val="%3."/>
+      <w:lvlJc w:val="left"/>
+      <w:pPr>
+        <w:tabs>
+          <w:tab w:val="num" w:pos="1440"/>
+        </w:tabs>
+        <w:ind w:left="1440" w:hanging="360"/>
+      </w:pPr>
+      <w:rPr/>
+    </w:lvl>
+    <w:lvl w:ilvl="3">
+      <w:start w:val="1"/>
+      <w:numFmt w:val="upperLetter"/>
+      <w:lvlText w:val="%4."/>
+      <w:lvlJc w:val="left"/>
+      <w:pPr>
+        <w:tabs>
+          <w:tab w:val="num" w:pos="1800"/>
+        </w:tabs>
+        <w:ind w:left="1800" w:hanging="360"/>
+      </w:pPr>
+      <w:rPr/>
+    </w:lvl>
+    <w:lvl w:ilvl="4">
+      <w:start w:val="1"/>
+      <w:numFmt w:val="bullet"/>
+      <w:lvlText w:val=""/>
+      <w:lvlJc w:val="left"/>
+      <w:pPr>
+        <w:tabs>
+          <w:tab w:val="num" w:pos="2160"/>
+        </w:tabs>
+        <w:ind w:left="2160" w:hanging="360"/>
+      </w:pPr>
+      <w:rPr>
+        <w:rFonts w:ascii="Wingdings" w:hAnsi="Wingdings" w:cs="Wingdings" w:hint="default"/>
+      </w:rPr>
+    </w:lvl>
+    <w:lvl w:ilvl="5">
+      <w:start w:val="1"/>
+      <w:numFmt w:val="decimal"/>
+      <w:lvlText w:val="%6."/>
+      <w:lvlJc w:val="left"/>
+      <w:pPr>
+        <w:tabs>
+          <w:tab w:val="num" w:pos="2520"/>
+        </w:tabs>
+        <w:ind w:left="2520" w:hanging="360"/>
+      </w:pPr>
+      <w:rPr/>
+    </w:lvl>
+    <w:lvl w:ilvl="6">
+      <w:start w:val="1"/>
+      <w:numFmt w:val="decimal"/>
+      <w:lvlText w:val="%7."/>
+      <w:lvlJc w:val="left"/>
+      <w:pPr>
+        <w:tabs>
+          <w:tab w:val="num" w:pos="2880"/>
+        </w:tabs>
+        <w:ind w:left="2880" w:hanging="360"/>
+      </w:pPr>
+      <w:rPr/>
+    </w:lvl>
+    <w:lvl w:ilvl="7">
+      <w:start w:val="1"/>
+      <w:numFmt w:val="decimal"/>
+      <w:lvlText w:val="%8."/>
+      <w:lvlJc w:val="left"/>
+      <w:pPr>
+        <w:tabs>
+          <w:tab w:val="num" w:pos="3240"/>
+        </w:tabs>
+        <w:ind w:left="3240" w:hanging="360"/>
+      </w:pPr>
+      <w:rPr/>
+    </w:lvl>
+    <w:lvl w:ilvl="8">
+      <w:start w:val="1"/>
+      <w:numFmt w:val="decimal"/>
+      <w:lvlText w:val="%9."/>
+      <w:lvlJc w:val="left"/>
+      <w:pPr>
+        <w:tabs>
+          <w:tab w:val="num" w:pos="3600"/>
+        </w:tabs>
+        <w:ind w:left="3600" w:hanging="360"/>
+      </w:pPr>
+      <w:rPr/>
+    </w:lvl>
+  </w:abstractNum>
+  <w:abstractNum w:abstractNumId="3">
+    <w:lvl w:ilvl="0">
+      <w:start w:val="1"/>
+      <w:numFmt w:val="decimal"/>
+      <w:lvlText w:val="%1."/>
+      <w:lvlJc w:val="left"/>
+      <w:pPr>
+        <w:tabs>
+          <w:tab w:val="num" w:pos="720"/>
+        </w:tabs>
+        <w:ind w:left="720" w:hanging="360"/>
+      </w:pPr>
+      <w:rPr/>
+    </w:lvl>
+    <w:lvl w:ilvl="1">
+      <w:start w:val="1"/>
+      <w:numFmt w:val="lowerLetter"/>
+      <w:lvlText w:val="(%2)"/>
+      <w:lvlJc w:val="left"/>
+      <w:pPr>
+        <w:tabs>
+          <w:tab w:val="num" w:pos="1080"/>
+        </w:tabs>
+        <w:ind w:left="1080" w:hanging="360"/>
+      </w:pPr>
+      <w:rPr/>
+    </w:lvl>
+    <w:lvl w:ilvl="2">
+      <w:start w:val="1"/>
+      <w:numFmt w:val="lowerRoman"/>
+      <w:lvlText w:val="%3."/>
+      <w:lvlJc w:val="left"/>
+      <w:pPr>
+        <w:tabs>
+          <w:tab w:val="num" w:pos="1440"/>
+        </w:tabs>
+        <w:ind w:left="1440" w:hanging="360"/>
+      </w:pPr>
+      <w:rPr/>
+    </w:lvl>
+    <w:lvl w:ilvl="3">
+      <w:start w:val="1"/>
+      <w:numFmt w:val="upperLetter"/>
+      <w:lvlText w:val="%4."/>
+      <w:lvlJc w:val="left"/>
+      <w:pPr>
+        <w:tabs>
+          <w:tab w:val="num" w:pos="1800"/>
+        </w:tabs>
+        <w:ind w:left="1800" w:hanging="360"/>
+      </w:pPr>
+      <w:rPr/>
+    </w:lvl>
+    <w:lvl w:ilvl="4">
+      <w:start w:val="1"/>
+      <w:numFmt w:val="decimal"/>
+      <w:lvlText w:val="%5."/>
+      <w:lvlJc w:val="left"/>
+      <w:pPr>
+        <w:tabs>
+          <w:tab w:val="num" w:pos="2160"/>
+        </w:tabs>
+        <w:ind w:left="2160" w:hanging="360"/>
+      </w:pPr>
+      <w:rPr/>
+    </w:lvl>
+    <w:lvl w:ilvl="5">
+      <w:start w:val="1"/>
+      <w:numFmt w:val="decimal"/>
+      <w:lvlText w:val="%6."/>
+      <w:lvlJc w:val="left"/>
+      <w:pPr>
+        <w:tabs>
+          <w:tab w:val="num" w:pos="2520"/>
+        </w:tabs>
+        <w:ind w:left="2520" w:hanging="360"/>
+      </w:pPr>
+      <w:rPr/>
+    </w:lvl>
+    <w:lvl w:ilvl="6">
+      <w:start w:val="1"/>
+      <w:numFmt w:val="decimal"/>
+      <w:lvlText w:val="%7."/>
+      <w:lvlJc w:val="left"/>
+      <w:pPr>
+        <w:tabs>
+          <w:tab w:val="num" w:pos="2880"/>
+        </w:tabs>
+        <w:ind w:left="2880" w:hanging="360"/>
+      </w:pPr>
+      <w:rPr/>
+    </w:lvl>
+    <w:lvl w:ilvl="7">
+      <w:start w:val="1"/>
+      <w:numFmt w:val="decimal"/>
+      <w:lvlText w:val="%8."/>
+      <w:lvlJc w:val="left"/>
+      <w:pPr>
+        <w:tabs>
+          <w:tab w:val="num" w:pos="3240"/>
+        </w:tabs>
+        <w:ind w:left="3240" w:hanging="360"/>
+      </w:pPr>
+      <w:rPr/>
+    </w:lvl>
+    <w:lvl w:ilvl="8">
+      <w:start w:val="1"/>
+      <w:numFmt w:val="decimal"/>
+      <w:lvlText w:val="%9."/>
+      <w:lvlJc w:val="left"/>
+      <w:pPr>
+        <w:tabs>
+          <w:tab w:val="num" w:pos="3600"/>
+        </w:tabs>
+        <w:ind w:left="3600" w:hanging="360"/>
+      </w:pPr>
+      <w:rPr/>
+    </w:lvl>
+  </w:abstractNum>
+  <w:abstractNum w:abstractNumId="4">
+    <w:lvl w:ilvl="0">
+      <w:start w:val="1"/>
       <w:numFmt w:val="none"/>
       <w:suff w:val="nothing"/>
       <w:lvlText w:val=""/>
@@ -1390,365 +1758,6 @@
         </w:tabs>
         <w:ind w:left="0" w:hanging="0"/>
       </w:pPr>
-    </w:lvl>
-  </w:abstractNum>
-  <w:abstractNum w:abstractNumId="2">
-    <w:lvl w:ilvl="0">
-      <w:start w:val="1"/>
-      <w:numFmt w:val="decimal"/>
-      <w:lvlText w:val="%1."/>
-      <w:lvlJc w:val="left"/>
-      <w:pPr>
-        <w:tabs>
-          <w:tab w:val="num" w:pos="720"/>
-        </w:tabs>
-        <w:ind w:left="720" w:hanging="360"/>
-      </w:pPr>
-      <w:rPr/>
-    </w:lvl>
-    <w:lvl w:ilvl="1">
-      <w:start w:val="1"/>
-      <w:numFmt w:val="decimal"/>
-      <w:lvlText w:val="%2."/>
-      <w:lvlJc w:val="left"/>
-      <w:pPr>
-        <w:tabs>
-          <w:tab w:val="num" w:pos="1080"/>
-        </w:tabs>
-        <w:ind w:left="1080" w:hanging="360"/>
-      </w:pPr>
-      <w:rPr/>
-    </w:lvl>
-    <w:lvl w:ilvl="2">
-      <w:start w:val="1"/>
-      <w:numFmt w:val="decimal"/>
-      <w:lvlText w:val="%3."/>
-      <w:lvlJc w:val="left"/>
-      <w:pPr>
-        <w:tabs>
-          <w:tab w:val="num" w:pos="1440"/>
-        </w:tabs>
-        <w:ind w:left="1440" w:hanging="360"/>
-      </w:pPr>
-      <w:rPr/>
-    </w:lvl>
-    <w:lvl w:ilvl="3">
-      <w:start w:val="1"/>
-      <w:numFmt w:val="decimal"/>
-      <w:lvlText w:val="%4."/>
-      <w:lvlJc w:val="left"/>
-      <w:pPr>
-        <w:tabs>
-          <w:tab w:val="num" w:pos="1800"/>
-        </w:tabs>
-        <w:ind w:left="1800" w:hanging="360"/>
-      </w:pPr>
-      <w:rPr/>
-    </w:lvl>
-    <w:lvl w:ilvl="4">
-      <w:start w:val="1"/>
-      <w:numFmt w:val="decimal"/>
-      <w:lvlText w:val="%5."/>
-      <w:lvlJc w:val="left"/>
-      <w:pPr>
-        <w:tabs>
-          <w:tab w:val="num" w:pos="2160"/>
-        </w:tabs>
-        <w:ind w:left="2160" w:hanging="360"/>
-      </w:pPr>
-      <w:rPr/>
-    </w:lvl>
-    <w:lvl w:ilvl="5">
-      <w:start w:val="1"/>
-      <w:numFmt w:val="decimal"/>
-      <w:lvlText w:val="%6."/>
-      <w:lvlJc w:val="left"/>
-      <w:pPr>
-        <w:tabs>
-          <w:tab w:val="num" w:pos="2520"/>
-        </w:tabs>
-        <w:ind w:left="2520" w:hanging="360"/>
-      </w:pPr>
-      <w:rPr/>
-    </w:lvl>
-    <w:lvl w:ilvl="6">
-      <w:start w:val="1"/>
-      <w:numFmt w:val="decimal"/>
-      <w:lvlText w:val="%7."/>
-      <w:lvlJc w:val="left"/>
-      <w:pPr>
-        <w:tabs>
-          <w:tab w:val="num" w:pos="2880"/>
-        </w:tabs>
-        <w:ind w:left="2880" w:hanging="360"/>
-      </w:pPr>
-      <w:rPr/>
-    </w:lvl>
-    <w:lvl w:ilvl="7">
-      <w:start w:val="1"/>
-      <w:numFmt w:val="decimal"/>
-      <w:lvlText w:val="%8."/>
-      <w:lvlJc w:val="left"/>
-      <w:pPr>
-        <w:tabs>
-          <w:tab w:val="num" w:pos="3240"/>
-        </w:tabs>
-        <w:ind w:left="3240" w:hanging="360"/>
-      </w:pPr>
-      <w:rPr/>
-    </w:lvl>
-    <w:lvl w:ilvl="8">
-      <w:start w:val="1"/>
-      <w:numFmt w:val="decimal"/>
-      <w:lvlText w:val="%9."/>
-      <w:lvlJc w:val="left"/>
-      <w:pPr>
-        <w:tabs>
-          <w:tab w:val="num" w:pos="3600"/>
-        </w:tabs>
-        <w:ind w:left="3600" w:hanging="360"/>
-      </w:pPr>
-      <w:rPr/>
-    </w:lvl>
-  </w:abstractNum>
-  <w:abstractNum w:abstractNumId="3">
-    <w:lvl w:ilvl="0">
-      <w:start w:val="1"/>
-      <w:numFmt w:val="decimal"/>
-      <w:lvlText w:val="%1."/>
-      <w:lvlJc w:val="left"/>
-      <w:pPr>
-        <w:tabs>
-          <w:tab w:val="num" w:pos="720"/>
-        </w:tabs>
-        <w:ind w:left="720" w:hanging="360"/>
-      </w:pPr>
-      <w:rPr/>
-    </w:lvl>
-    <w:lvl w:ilvl="1">
-      <w:start w:val="1"/>
-      <w:numFmt w:val="lowerLetter"/>
-      <w:lvlText w:val="(%2)"/>
-      <w:lvlJc w:val="left"/>
-      <w:pPr>
-        <w:tabs>
-          <w:tab w:val="num" w:pos="1080"/>
-        </w:tabs>
-        <w:ind w:left="1080" w:hanging="360"/>
-      </w:pPr>
-      <w:rPr/>
-    </w:lvl>
-    <w:lvl w:ilvl="2">
-      <w:start w:val="1"/>
-      <w:numFmt w:val="lowerRoman"/>
-      <w:lvlText w:val="%3."/>
-      <w:lvlJc w:val="left"/>
-      <w:pPr>
-        <w:tabs>
-          <w:tab w:val="num" w:pos="1440"/>
-        </w:tabs>
-        <w:ind w:left="1440" w:hanging="360"/>
-      </w:pPr>
-      <w:rPr/>
-    </w:lvl>
-    <w:lvl w:ilvl="3">
-      <w:start w:val="1"/>
-      <w:numFmt w:val="upperLetter"/>
-      <w:lvlText w:val="%4."/>
-      <w:lvlJc w:val="left"/>
-      <w:pPr>
-        <w:tabs>
-          <w:tab w:val="num" w:pos="1800"/>
-        </w:tabs>
-        <w:ind w:left="1800" w:hanging="360"/>
-      </w:pPr>
-      <w:rPr/>
-    </w:lvl>
-    <w:lvl w:ilvl="4">
-      <w:start w:val="1"/>
-      <w:numFmt w:val="bullet"/>
-      <w:lvlText w:val=""/>
-      <w:lvlJc w:val="left"/>
-      <w:pPr>
-        <w:tabs>
-          <w:tab w:val="num" w:pos="2160"/>
-        </w:tabs>
-        <w:ind w:left="2160" w:hanging="360"/>
-      </w:pPr>
-      <w:rPr>
-        <w:rFonts w:ascii="Wingdings" w:hAnsi="Wingdings" w:cs="Wingdings" w:hint="default"/>
-      </w:rPr>
-    </w:lvl>
-    <w:lvl w:ilvl="5">
-      <w:start w:val="1"/>
-      <w:numFmt w:val="decimal"/>
-      <w:lvlText w:val="%6."/>
-      <w:lvlJc w:val="left"/>
-      <w:pPr>
-        <w:tabs>
-          <w:tab w:val="num" w:pos="2520"/>
-        </w:tabs>
-        <w:ind w:left="2520" w:hanging="360"/>
-      </w:pPr>
-      <w:rPr/>
-    </w:lvl>
-    <w:lvl w:ilvl="6">
-      <w:start w:val="1"/>
-      <w:numFmt w:val="decimal"/>
-      <w:lvlText w:val="%7."/>
-      <w:lvlJc w:val="left"/>
-      <w:pPr>
-        <w:tabs>
-          <w:tab w:val="num" w:pos="2880"/>
-        </w:tabs>
-        <w:ind w:left="2880" w:hanging="360"/>
-      </w:pPr>
-      <w:rPr/>
-    </w:lvl>
-    <w:lvl w:ilvl="7">
-      <w:start w:val="1"/>
-      <w:numFmt w:val="decimal"/>
-      <w:lvlText w:val="%8."/>
-      <w:lvlJc w:val="left"/>
-      <w:pPr>
-        <w:tabs>
-          <w:tab w:val="num" w:pos="3240"/>
-        </w:tabs>
-        <w:ind w:left="3240" w:hanging="360"/>
-      </w:pPr>
-      <w:rPr/>
-    </w:lvl>
-    <w:lvl w:ilvl="8">
-      <w:start w:val="1"/>
-      <w:numFmt w:val="decimal"/>
-      <w:lvlText w:val="%9."/>
-      <w:lvlJc w:val="left"/>
-      <w:pPr>
-        <w:tabs>
-          <w:tab w:val="num" w:pos="3600"/>
-        </w:tabs>
-        <w:ind w:left="3600" w:hanging="360"/>
-      </w:pPr>
-      <w:rPr/>
-    </w:lvl>
-  </w:abstractNum>
-  <w:abstractNum w:abstractNumId="4">
-    <w:lvl w:ilvl="0">
-      <w:start w:val="1"/>
-      <w:numFmt w:val="decimal"/>
-      <w:lvlText w:val="%1."/>
-      <w:lvlJc w:val="left"/>
-      <w:pPr>
-        <w:tabs>
-          <w:tab w:val="num" w:pos="720"/>
-        </w:tabs>
-        <w:ind w:left="720" w:hanging="360"/>
-      </w:pPr>
-      <w:rPr/>
-    </w:lvl>
-    <w:lvl w:ilvl="1">
-      <w:start w:val="1"/>
-      <w:numFmt w:val="lowerLetter"/>
-      <w:lvlText w:val="(%2)"/>
-      <w:lvlJc w:val="left"/>
-      <w:pPr>
-        <w:tabs>
-          <w:tab w:val="num" w:pos="1080"/>
-        </w:tabs>
-        <w:ind w:left="1080" w:hanging="360"/>
-      </w:pPr>
-      <w:rPr/>
-    </w:lvl>
-    <w:lvl w:ilvl="2">
-      <w:start w:val="1"/>
-      <w:numFmt w:val="lowerRoman"/>
-      <w:lvlText w:val="%3."/>
-      <w:lvlJc w:val="left"/>
-      <w:pPr>
-        <w:tabs>
-          <w:tab w:val="num" w:pos="1440"/>
-        </w:tabs>
-        <w:ind w:left="1440" w:hanging="360"/>
-      </w:pPr>
-      <w:rPr/>
-    </w:lvl>
-    <w:lvl w:ilvl="3">
-      <w:start w:val="1"/>
-      <w:numFmt w:val="upperLetter"/>
-      <w:lvlText w:val="%4."/>
-      <w:lvlJc w:val="left"/>
-      <w:pPr>
-        <w:tabs>
-          <w:tab w:val="num" w:pos="1800"/>
-        </w:tabs>
-        <w:ind w:left="1800" w:hanging="360"/>
-      </w:pPr>
-      <w:rPr/>
-    </w:lvl>
-    <w:lvl w:ilvl="4">
-      <w:start w:val="1"/>
-      <w:numFmt w:val="decimal"/>
-      <w:lvlText w:val="%5."/>
-      <w:lvlJc w:val="left"/>
-      <w:pPr>
-        <w:tabs>
-          <w:tab w:val="num" w:pos="2160"/>
-        </w:tabs>
-        <w:ind w:left="2160" w:hanging="360"/>
-      </w:pPr>
-      <w:rPr/>
-    </w:lvl>
-    <w:lvl w:ilvl="5">
-      <w:start w:val="1"/>
-      <w:numFmt w:val="decimal"/>
-      <w:lvlText w:val="%6."/>
-      <w:lvlJc w:val="left"/>
-      <w:pPr>
-        <w:tabs>
-          <w:tab w:val="num" w:pos="2520"/>
-        </w:tabs>
-        <w:ind w:left="2520" w:hanging="360"/>
-      </w:pPr>
-      <w:rPr/>
-    </w:lvl>
-    <w:lvl w:ilvl="6">
-      <w:start w:val="1"/>
-      <w:numFmt w:val="decimal"/>
-      <w:lvlText w:val="%7."/>
-      <w:lvlJc w:val="left"/>
-      <w:pPr>
-        <w:tabs>
-          <w:tab w:val="num" w:pos="2880"/>
-        </w:tabs>
-        <w:ind w:left="2880" w:hanging="360"/>
-      </w:pPr>
-      <w:rPr/>
-    </w:lvl>
-    <w:lvl w:ilvl="7">
-      <w:start w:val="1"/>
-      <w:numFmt w:val="decimal"/>
-      <w:lvlText w:val="%8."/>
-      <w:lvlJc w:val="left"/>
-      <w:pPr>
-        <w:tabs>
-          <w:tab w:val="num" w:pos="3240"/>
-        </w:tabs>
-        <w:ind w:left="3240" w:hanging="360"/>
-      </w:pPr>
-      <w:rPr/>
-    </w:lvl>
-    <w:lvl w:ilvl="8">
-      <w:start w:val="1"/>
-      <w:numFmt w:val="decimal"/>
-      <w:lvlText w:val="%9."/>
-      <w:lvlJc w:val="left"/>
-      <w:pPr>
-        <w:tabs>
-          <w:tab w:val="num" w:pos="3600"/>
-        </w:tabs>
-        <w:ind w:left="3600" w:hanging="360"/>
-      </w:pPr>
-      <w:rPr/>
     </w:lvl>
   </w:abstractNum>
   <w:num w:numId="1">
@@ -1789,11 +1798,15 @@
       <w:keepLines w:val="false"/>
       <w:pageBreakBefore w:val="false"/>
       <w:widowControl/>
+      <w:numPr>
+        <w:ilvl w:val="0"/>
+        <w:numId w:val="0"/>
+      </w:numPr>
       <w:shd w:val="clear" w:color="auto" w:fill="auto"/>
       <w:suppressAutoHyphens w:val="true"/>
       <w:bidi w:val="0"/>
       <w:spacing w:lineRule="auto" w:line="276" w:beforeAutospacing="0" w:before="0" w:afterAutospacing="0" w:after="144"/>
-      <w:ind w:left="144" w:right="0" w:firstLine="576"/>
+      <w:ind w:right="0"/>
       <w:jc w:val="both"/>
     </w:pPr>
     <w:rPr>
@@ -1816,7 +1829,7 @@
   </w:style>
   <w:style w:type="paragraph" w:styleId="Heading2">
     <w:name w:val="Heading 2"/>
-    <w:next w:val="TextBody"/>
+    <w:next w:val="BodyText"/>
     <w:qFormat/>
     <w:pPr>
       <w:keepNext w:val="true"/>
@@ -1827,7 +1840,7 @@
       <w:suppressAutoHyphens w:val="true"/>
       <w:bidi w:val="0"/>
       <w:spacing w:lineRule="auto" w:line="276" w:beforeAutospacing="0" w:before="202" w:afterAutospacing="0" w:after="202"/>
-      <w:ind w:left="0" w:right="0" w:hanging="0"/>
+      <w:ind w:hanging="0" w:left="0" w:right="0"/>
       <w:jc w:val="center"/>
       <w:outlineLvl w:val="1"/>
     </w:pPr>
@@ -1869,7 +1882,7 @@
   </w:style>
   <w:style w:type="paragraph" w:styleId="Heading3">
     <w:name w:val="Heading 3"/>
-    <w:next w:val="TextBody"/>
+    <w:next w:val="BodyText"/>
     <w:qFormat/>
     <w:pPr>
       <w:keepNext w:val="true"/>
@@ -1880,7 +1893,7 @@
       <w:suppressAutoHyphens w:val="true"/>
       <w:bidi w:val="0"/>
       <w:spacing w:lineRule="auto" w:line="276" w:beforeAutospacing="0" w:before="202" w:afterAutospacing="0" w:after="202"/>
-      <w:ind w:left="0" w:right="0" w:hanging="0"/>
+      <w:ind w:hanging="0" w:left="0" w:right="0"/>
       <w:jc w:val="center"/>
       <w:outlineLvl w:val="2"/>
     </w:pPr>
@@ -1922,7 +1935,7 @@
   </w:style>
   <w:style w:type="paragraph" w:styleId="Heading4">
     <w:name w:val="Heading 4"/>
-    <w:next w:val="TextBody"/>
+    <w:next w:val="BodyText"/>
     <w:qFormat/>
     <w:pPr>
       <w:keepNext w:val="true"/>
@@ -1933,7 +1946,7 @@
       <w:suppressAutoHyphens w:val="true"/>
       <w:bidi w:val="0"/>
       <w:spacing w:lineRule="auto" w:line="240" w:beforeAutospacing="0" w:before="200" w:afterAutospacing="0" w:after="0"/>
-      <w:ind w:left="0" w:right="0" w:hanging="0"/>
+      <w:ind w:hanging="0" w:left="0" w:right="0"/>
       <w:jc w:val="center"/>
       <w:outlineLvl w:val="2"/>
     </w:pPr>
@@ -1972,7 +1985,7 @@
   </w:style>
   <w:style w:type="paragraph" w:styleId="Heading5">
     <w:name w:val="Heading 5"/>
-    <w:next w:val="TextBody"/>
+    <w:next w:val="BodyText"/>
     <w:qFormat/>
     <w:pPr>
       <w:keepNext w:val="true"/>
@@ -1983,7 +1996,7 @@
       <w:suppressAutoHyphens w:val="true"/>
       <w:bidi w:val="0"/>
       <w:spacing w:lineRule="auto" w:line="240" w:beforeAutospacing="0" w:before="200" w:afterAutospacing="0" w:after="0"/>
-      <w:ind w:left="0" w:right="0" w:hanging="0"/>
+      <w:ind w:hanging="0" w:left="0" w:right="0"/>
       <w:jc w:val="center"/>
       <w:outlineLvl w:val="2"/>
     </w:pPr>
@@ -2022,7 +2035,7 @@
   </w:style>
   <w:style w:type="paragraph" w:styleId="Heading6">
     <w:name w:val="Heading 6"/>
-    <w:next w:val="TextBody"/>
+    <w:next w:val="BodyText"/>
     <w:qFormat/>
     <w:pPr>
       <w:keepNext w:val="true"/>
@@ -2033,7 +2046,7 @@
       <w:suppressAutoHyphens w:val="true"/>
       <w:bidi w:val="0"/>
       <w:spacing w:lineRule="auto" w:line="240" w:beforeAutospacing="0" w:before="200" w:afterAutospacing="0" w:after="0"/>
-      <w:ind w:left="0" w:right="0" w:hanging="0"/>
+      <w:ind w:hanging="0" w:left="0" w:right="0"/>
       <w:jc w:val="center"/>
       <w:outlineLvl w:val="2"/>
     </w:pPr>
@@ -2072,7 +2085,7 @@
   </w:style>
   <w:style w:type="paragraph" w:styleId="Heading7">
     <w:name w:val="Heading 7"/>
-    <w:next w:val="TextBody"/>
+    <w:next w:val="BodyText"/>
     <w:qFormat/>
     <w:pPr>
       <w:keepNext w:val="true"/>
@@ -2083,7 +2096,7 @@
       <w:suppressAutoHyphens w:val="true"/>
       <w:bidi w:val="0"/>
       <w:spacing w:lineRule="auto" w:line="240" w:beforeAutospacing="0" w:before="200" w:afterAutospacing="0" w:after="0"/>
-      <w:ind w:left="0" w:right="0" w:hanging="0"/>
+      <w:ind w:hanging="0" w:left="0" w:right="0"/>
       <w:jc w:val="center"/>
       <w:outlineLvl w:val="2"/>
     </w:pPr>
@@ -2122,7 +2135,7 @@
   </w:style>
   <w:style w:type="paragraph" w:styleId="Heading8">
     <w:name w:val="Heading 8"/>
-    <w:next w:val="TextBody"/>
+    <w:next w:val="BodyText"/>
     <w:qFormat/>
     <w:pPr>
       <w:keepNext w:val="true"/>
@@ -2133,7 +2146,7 @@
       <w:suppressAutoHyphens w:val="true"/>
       <w:bidi w:val="0"/>
       <w:spacing w:lineRule="auto" w:line="240" w:beforeAutospacing="0" w:before="200" w:afterAutospacing="0" w:after="0"/>
-      <w:ind w:left="0" w:right="0" w:hanging="0"/>
+      <w:ind w:hanging="0" w:left="0" w:right="0"/>
       <w:jc w:val="center"/>
       <w:outlineLvl w:val="2"/>
     </w:pPr>
@@ -2172,7 +2185,7 @@
   </w:style>
   <w:style w:type="paragraph" w:styleId="Heading9">
     <w:name w:val="Heading 9"/>
-    <w:next w:val="TextBody"/>
+    <w:next w:val="BodyText"/>
     <w:qFormat/>
     <w:pPr>
       <w:keepNext w:val="true"/>
@@ -2183,7 +2196,7 @@
       <w:suppressAutoHyphens w:val="true"/>
       <w:bidi w:val="0"/>
       <w:spacing w:lineRule="auto" w:line="240" w:beforeAutospacing="0" w:before="200" w:afterAutospacing="0" w:after="0"/>
-      <w:ind w:left="0" w:right="0" w:hanging="0"/>
+      <w:ind w:hanging="0" w:left="0" w:right="0"/>
       <w:jc w:val="center"/>
       <w:outlineLvl w:val="2"/>
     </w:pPr>
@@ -2225,7 +2238,7 @@
     <w:qFormat/>
     <w:rPr/>
   </w:style>
-  <w:style w:type="character" w:styleId="InternetLink">
+  <w:style w:type="character" w:styleId="Hyperlink">
     <w:name w:val="Hyperlink"/>
     <w:rPr>
       <w:u w:val="single" w:color="FFFFFF"/>
@@ -2268,7 +2281,7 @@
       <w:vertAlign w:val="superscript"/>
     </w:rPr>
   </w:style>
-  <w:style w:type="character" w:styleId="FootnoteAnchor">
+  <w:style w:type="character" w:styleId="FootnoteReference">
     <w:name w:val="Footnote Reference"/>
     <w:rPr>
       <w:vertAlign w:val="superscript"/>
@@ -2281,7 +2294,7 @@
       <w:vertAlign w:val="superscript"/>
     </w:rPr>
   </w:style>
-  <w:style w:type="character" w:styleId="EndnoteAnchor">
+  <w:style w:type="character" w:styleId="EndnoteReference">
     <w:name w:val="Endnote Reference"/>
     <w:rPr>
       <w:vertAlign w:val="superscript"/>
@@ -2294,7 +2307,7 @@
   </w:style>
   <w:style w:type="paragraph" w:styleId="Heading">
     <w:name w:val="Heading"/>
-    <w:next w:val="TextBody"/>
+    <w:next w:val="BodyText"/>
     <w:qFormat/>
     <w:pPr>
       <w:keepNext w:val="true"/>
@@ -2305,7 +2318,7 @@
       <w:suppressAutoHyphens w:val="true"/>
       <w:bidi w:val="0"/>
       <w:spacing w:lineRule="auto" w:line="276" w:beforeAutospacing="0" w:before="475" w:afterAutospacing="0" w:after="475"/>
-      <w:ind w:left="0" w:right="0" w:hanging="0"/>
+      <w:ind w:hanging="0" w:left="0" w:right="0"/>
       <w:jc w:val="center"/>
       <w:outlineLvl w:val="0"/>
     </w:pPr>
@@ -2345,7 +2358,7 @@
       </w14:textFill>
     </w:rPr>
   </w:style>
-  <w:style w:type="paragraph" w:styleId="TextBody">
+  <w:style w:type="paragraph" w:styleId="BodyText">
     <w:name w:val="Body Text"/>
     <w:pPr>
       <w:keepNext w:val="false"/>
@@ -2356,7 +2369,7 @@
       <w:suppressAutoHyphens w:val="true"/>
       <w:bidi w:val="0"/>
       <w:spacing w:lineRule="auto" w:line="276" w:beforeAutospacing="0" w:before="0" w:afterAutospacing="0" w:after="144"/>
-      <w:ind w:left="0" w:right="0" w:firstLine="576"/>
+      <w:ind w:firstLine="576" w:left="0" w:right="0"/>
       <w:jc w:val="both"/>
     </w:pPr>
     <w:rPr>
@@ -2394,7 +2407,7 @@
   </w:style>
   <w:style w:type="paragraph" w:styleId="List">
     <w:name w:val="List"/>
-    <w:basedOn w:val="TextBody"/>
+    <w:basedOn w:val="BodyText"/>
     <w:pPr/>
     <w:rPr>
       <w:rFonts w:cs="Arial Unicode MS"/>
@@ -2443,7 +2456,7 @@
       <w:suppressAutoHyphens w:val="false"/>
       <w:bidi w:val="0"/>
       <w:spacing w:lineRule="auto" w:line="240" w:beforeAutospacing="0" w:before="0" w:afterAutospacing="0" w:after="0"/>
-      <w:ind w:left="0" w:right="0" w:hanging="0"/>
+      <w:ind w:hanging="0" w:left="0" w:right="0"/>
       <w:jc w:val="left"/>
     </w:pPr>
     <w:rPr>
@@ -2484,7 +2497,7 @@
   </w:style>
   <w:style w:type="paragraph" w:styleId="Title">
     <w:name w:val="Title"/>
-    <w:next w:val="TextBody"/>
+    <w:next w:val="BodyText"/>
     <w:qFormat/>
     <w:pPr>
       <w:keepNext w:val="true"/>
@@ -2495,7 +2508,7 @@
       <w:suppressAutoHyphens w:val="true"/>
       <w:bidi w:val="0"/>
       <w:spacing w:lineRule="auto" w:line="276" w:beforeAutospacing="0" w:before="480" w:afterAutospacing="0" w:after="240"/>
-      <w:ind w:left="0" w:right="0" w:hanging="0"/>
+      <w:ind w:hanging="0" w:left="0" w:right="0"/>
       <w:jc w:val="center"/>
     </w:pPr>
     <w:rPr>
@@ -2536,7 +2549,7 @@
   </w:style>
   <w:style w:type="paragraph" w:styleId="Subtitle">
     <w:name w:val="Subtitle"/>
-    <w:next w:val="TextBody"/>
+    <w:next w:val="BodyText"/>
     <w:qFormat/>
     <w:pPr>
       <w:keepNext w:val="true"/>
@@ -2547,7 +2560,7 @@
       <w:suppressAutoHyphens w:val="true"/>
       <w:bidi w:val="0"/>
       <w:spacing w:lineRule="auto" w:line="276" w:beforeAutospacing="0" w:before="240" w:afterAutospacing="0" w:after="240"/>
-      <w:ind w:left="0" w:right="0" w:hanging="0"/>
+      <w:ind w:hanging="0" w:left="0" w:right="0"/>
       <w:jc w:val="center"/>
     </w:pPr>
     <w:rPr>
@@ -2588,7 +2601,7 @@
   </w:style>
   <w:style w:type="paragraph" w:styleId="Author">
     <w:name w:val="Author"/>
-    <w:next w:val="TextBody"/>
+    <w:next w:val="BodyText"/>
     <w:qFormat/>
     <w:pPr>
       <w:keepNext w:val="true"/>
@@ -2599,7 +2612,7 @@
       <w:suppressAutoHyphens w:val="true"/>
       <w:bidi w:val="0"/>
       <w:spacing w:lineRule="auto" w:line="240" w:beforeAutospacing="0" w:before="0" w:afterAutospacing="0" w:after="200"/>
-      <w:ind w:left="0" w:right="0" w:hanging="0"/>
+      <w:ind w:hanging="0" w:left="0" w:right="0"/>
       <w:jc w:val="center"/>
     </w:pPr>
     <w:rPr>
@@ -2637,7 +2650,7 @@
   </w:style>
   <w:style w:type="paragraph" w:styleId="Date">
     <w:name w:val="Date"/>
-    <w:next w:val="TextBody"/>
+    <w:next w:val="BodyText"/>
     <w:qFormat/>
     <w:pPr>
       <w:keepNext w:val="true"/>
@@ -2648,7 +2661,7 @@
       <w:suppressAutoHyphens w:val="true"/>
       <w:bidi w:val="0"/>
       <w:spacing w:lineRule="auto" w:line="240" w:beforeAutospacing="0" w:before="0" w:afterAutospacing="0" w:after="200"/>
-      <w:ind w:left="0" w:right="0" w:hanging="0"/>
+      <w:ind w:hanging="0" w:left="0" w:right="0"/>
       <w:jc w:val="center"/>
     </w:pPr>
     <w:rPr>
@@ -2686,7 +2699,7 @@
   </w:style>
   <w:style w:type="paragraph" w:styleId="Abstract">
     <w:name w:val="Abstract"/>
-    <w:next w:val="TextBody"/>
+    <w:next w:val="BodyText"/>
     <w:qFormat/>
     <w:pPr>
       <w:keepNext w:val="true"/>
@@ -2697,7 +2710,7 @@
       <w:suppressAutoHyphens w:val="true"/>
       <w:bidi w:val="0"/>
       <w:spacing w:lineRule="auto" w:line="240" w:beforeAutospacing="0" w:before="100" w:afterAutospacing="0" w:after="300"/>
-      <w:ind w:left="0" w:right="0" w:hanging="0"/>
+      <w:ind w:hanging="0" w:left="0" w:right="0"/>
       <w:jc w:val="left"/>
     </w:pPr>
     <w:rPr>
@@ -2735,7 +2748,7 @@
   </w:style>
   <w:style w:type="paragraph" w:styleId="FirstParagraph">
     <w:name w:val="First Paragraph"/>
-    <w:next w:val="TextBody"/>
+    <w:next w:val="BodyText"/>
     <w:qFormat/>
     <w:pPr>
       <w:keepNext w:val="false"/>
@@ -2749,7 +2762,7 @@
       <w:suppressAutoHyphens w:val="true"/>
       <w:bidi w:val="0"/>
       <w:spacing w:lineRule="auto" w:line="276" w:beforeAutospacing="0" w:before="0" w:afterAutospacing="0" w:after="144"/>
-      <w:ind w:left="0" w:right="0" w:firstLine="576"/>
+      <w:ind w:firstLine="576" w:left="0" w:right="0"/>
       <w:jc w:val="both"/>
     </w:pPr>
     <w:rPr>
@@ -2785,7 +2798,7 @@
       </w14:textFill>
     </w:rPr>
   </w:style>
-  <w:style w:type="paragraph" w:styleId="Footnote">
+  <w:style w:type="paragraph" w:styleId="FootnoteText">
     <w:name w:val="Footnote Text"/>
     <w:pPr>
       <w:keepNext w:val="false"/>
@@ -2796,7 +2809,7 @@
       <w:suppressAutoHyphens w:val="true"/>
       <w:bidi w:val="0"/>
       <w:spacing w:lineRule="auto" w:line="240" w:beforeAutospacing="0" w:before="0" w:afterAutospacing="0" w:after="200"/>
-      <w:ind w:left="0" w:right="0" w:hanging="0"/>
+      <w:ind w:hanging="0" w:left="0" w:right="0"/>
       <w:jc w:val="left"/>
     </w:pPr>
     <w:rPr>
@@ -2837,7 +2850,7 @@
   </w:style>
   <w:style w:type="paragraph" w:styleId="BlockText">
     <w:name w:val="Block Text"/>
-    <w:next w:val="TextBody"/>
+    <w:next w:val="BodyText"/>
     <w:qFormat/>
     <w:pPr>
       <w:keepNext w:val="false"/>
@@ -2848,7 +2861,7 @@
       <w:suppressAutoHyphens w:val="true"/>
       <w:bidi w:val="0"/>
       <w:spacing w:lineRule="auto" w:line="276" w:beforeAutospacing="0" w:before="100" w:afterAutospacing="0" w:after="100"/>
-      <w:ind w:left="576" w:right="475" w:hanging="0"/>
+      <w:ind w:hanging="0" w:left="4680" w:right="475"/>
       <w:jc w:val="left"/>
     </w:pPr>
     <w:rPr>
@@ -2896,7 +2909,7 @@
       <w:suppressAutoHyphens w:val="true"/>
       <w:bidi w:val="0"/>
       <w:spacing w:lineRule="auto" w:line="240" w:beforeAutospacing="0" w:before="180" w:afterAutospacing="0" w:after="180"/>
-      <w:ind w:left="0" w:right="0" w:hanging="0"/>
+      <w:ind w:hanging="0" w:left="0" w:right="0"/>
       <w:jc w:val="both"/>
     </w:pPr>
     <w:rPr>
@@ -2944,7 +2957,7 @@
       <w:suppressAutoHyphens w:val="true"/>
       <w:bidi w:val="0"/>
       <w:spacing w:lineRule="auto" w:line="240" w:beforeAutospacing="0" w:before="0" w:afterAutospacing="0" w:after="120"/>
-      <w:ind w:left="0" w:right="0" w:hanging="0"/>
+      <w:ind w:hanging="0" w:left="0" w:right="0"/>
       <w:jc w:val="left"/>
     </w:pPr>
     <w:rPr>
@@ -2992,7 +3005,7 @@
       <w:suppressAutoHyphens w:val="true"/>
       <w:bidi w:val="0"/>
       <w:spacing w:lineRule="auto" w:line="240" w:beforeAutospacing="0" w:before="36" w:afterAutospacing="0" w:after="36"/>
-      <w:ind w:left="0" w:right="0" w:hanging="0"/>
+      <w:ind w:hanging="0" w:left="0" w:right="0"/>
       <w:jc w:val="left"/>
     </w:pPr>
     <w:rPr>
@@ -3040,7 +3053,7 @@
       <w:suppressAutoHyphens w:val="true"/>
       <w:bidi w:val="0"/>
       <w:spacing w:lineRule="auto" w:line="240" w:beforeAutospacing="0" w:before="0" w:afterAutospacing="0" w:after="120"/>
-      <w:ind w:left="0" w:right="0" w:hanging="0"/>
+      <w:ind w:hanging="0" w:left="0" w:right="0"/>
       <w:jc w:val="left"/>
     </w:pPr>
     <w:rPr>
@@ -3089,7 +3102,7 @@
       <w:suppressAutoHyphens w:val="true"/>
       <w:bidi w:val="0"/>
       <w:spacing w:lineRule="auto" w:line="240" w:beforeAutospacing="0" w:before="0" w:afterAutospacing="0" w:after="0"/>
-      <w:ind w:left="0" w:right="0" w:hanging="0"/>
+      <w:ind w:hanging="0" w:left="0" w:right="0"/>
       <w:jc w:val="left"/>
     </w:pPr>
     <w:rPr>
@@ -3136,8 +3149,8 @@
       <w:shd w:val="clear" w:color="auto" w:fill="auto"/>
       <w:suppressAutoHyphens w:val="true"/>
       <w:bidi w:val="0"/>
-      <w:spacing w:lineRule="auto" w:line="240" w:beforeAutospacing="0" w:before="187" w:afterAutospacing="0" w:after="202"/>
-      <w:ind w:left="0" w:right="0" w:hanging="0"/>
+      <w:spacing w:lineRule="auto" w:line="276" w:beforeAutospacing="0" w:before="187" w:afterAutospacing="0" w:after="202"/>
+      <w:ind w:hanging="0" w:left="0" w:right="0"/>
       <w:jc w:val="both"/>
     </w:pPr>
     <w:rPr>
@@ -3205,13 +3218,12 @@
     <w:basedOn w:val="BlockText"/>
     <w:qFormat/>
     <w:pPr>
-      <w:spacing w:before="0" w:after="432"/>
-      <w:ind w:left="0" w:right="0" w:firstLine="1152"/>
+      <w:ind w:hanging="0" w:left="2880" w:right="475"/>
       <w:jc w:val="left"/>
     </w:pPr>
     <w:rPr/>
   </w:style>
-  <w:style w:type="paragraph" w:styleId="Addressee">
+  <w:style w:type="paragraph" w:styleId="EnvelopeAddress">
     <w:name w:val="Envelope Address"/>
     <w:basedOn w:val="Normal"/>
     <w:pPr>
@@ -3220,8 +3232,22 @@
     </w:pPr>
     <w:rPr/>
   </w:style>
+  <w:style w:type="paragraph" w:styleId="ListContents">
+    <w:name w:val="List Contents"/>
+    <w:basedOn w:val="Normal"/>
+    <w:qFormat/>
+    <w:pPr>
+      <w:spacing w:lineRule="auto" w:line="276"/>
+      <w:ind w:left="567"/>
+    </w:pPr>
+    <w:rPr/>
+  </w:style>
   <w:style w:type="numbering" w:styleId="NoList" w:default="1">
     <w:name w:val="No List"/>
+    <w:qFormat/>
+  </w:style>
+  <w:style w:type="numbering" w:styleId="Bullet">
+    <w:name w:val="Bullet •"/>
     <w:qFormat/>
   </w:style>
   <w:style w:type="table" w:default="1" w:styleId="Table Normal">
@@ -3274,1078 +3300,166 @@
         <a:srgbClr val="000000"/>
       </a:dk1>
       <a:lt1>
-        <a:srgbClr val="FFFFFF"/>
+        <a:srgbClr val="ffffff"/>
       </a:lt1>
       <a:dk2>
-        <a:srgbClr val="A7A7A7"/>
+        <a:srgbClr val="a7a7a7"/>
       </a:dk2>
       <a:lt2>
         <a:srgbClr val="535353"/>
       </a:lt2>
       <a:accent1>
-        <a:srgbClr val="4F81BD"/>
+        <a:srgbClr val="4f81bd"/>
       </a:accent1>
       <a:accent2>
-        <a:srgbClr val="C0504D"/>
+        <a:srgbClr val="c0504d"/>
       </a:accent2>
       <a:accent3>
-        <a:srgbClr val="9BBB59"/>
+        <a:srgbClr val="9bbb59"/>
       </a:accent3>
       <a:accent4>
-        <a:srgbClr val="8064A2"/>
+        <a:srgbClr val="8064a2"/>
       </a:accent4>
       <a:accent5>
-        <a:srgbClr val="4BACC6"/>
+        <a:srgbClr val="4bacc6"/>
       </a:accent5>
       <a:accent6>
-        <a:srgbClr val="F79646"/>
+        <a:srgbClr val="f79646"/>
       </a:accent6>
       <a:hlink>
-        <a:srgbClr val="0000FF"/>
+        <a:srgbClr val="0000ff"/>
       </a:hlink>
       <a:folHlink>
-        <a:srgbClr val="FF00FF"/>
+        <a:srgbClr val="ff00ff"/>
       </a:folHlink>
     </a:clrScheme>
     <a:fontScheme name="Office Theme">
       <a:majorFont>
-        <a:latin typeface="Times New Roman"/>
-        <a:ea typeface="Times New Roman"/>
-        <a:cs typeface="Times New Roman"/>
+        <a:latin typeface="Times New Roman" pitchFamily="0" charset="1"/>
+        <a:ea typeface="Times New Roman" pitchFamily="0" charset="1"/>
+        <a:cs typeface="Times New Roman" pitchFamily="0" charset="1"/>
       </a:majorFont>
       <a:minorFont>
-        <a:latin typeface="Times New Roman"/>
-        <a:ea typeface="Times New Roman"/>
-        <a:cs typeface="Times New Roman"/>
+        <a:latin typeface="Times New Roman" pitchFamily="0" charset="1"/>
+        <a:ea typeface="Times New Roman" pitchFamily="0" charset="1"/>
+        <a:cs typeface="Times New Roman" pitchFamily="0" charset="1"/>
       </a:minorFont>
     </a:fontScheme>
-    <a:fmtScheme name="Office Theme">
+    <a:fmtScheme>
       <a:fillStyleLst>
         <a:solidFill>
           <a:schemeClr val="phClr"/>
         </a:solidFill>
-        <a:gradFill rotWithShape="1">
+        <a:gradFill>
           <a:gsLst>
             <a:gs pos="0">
               <a:schemeClr val="phClr">
                 <a:tint val="50000"/>
-                <a:satMod val="300000"/>
               </a:schemeClr>
             </a:gs>
             <a:gs pos="35000">
               <a:schemeClr val="phClr">
                 <a:tint val="37000"/>
-                <a:satMod val="300000"/>
               </a:schemeClr>
             </a:gs>
             <a:gs pos="100000">
               <a:schemeClr val="phClr">
                 <a:tint val="15000"/>
-                <a:satMod val="350000"/>
               </a:schemeClr>
             </a:gs>
           </a:gsLst>
           <a:lin ang="16200000" scaled="1"/>
+          <a:tileRect l="0" t="0" r="0" b="0"/>
         </a:gradFill>
-        <a:gradFill rotWithShape="1">
+        <a:gradFill>
           <a:gsLst>
             <a:gs pos="0">
               <a:schemeClr val="phClr">
                 <a:tint val="100000"/>
                 <a:shade val="100000"/>
-                <a:satMod val="129999"/>
               </a:schemeClr>
             </a:gs>
             <a:gs pos="100000">
               <a:schemeClr val="phClr">
                 <a:tint val="50000"/>
                 <a:shade val="100000"/>
-                <a:satMod val="350000"/>
               </a:schemeClr>
             </a:gs>
           </a:gsLst>
           <a:lin ang="16200000" scaled="0"/>
+          <a:tileRect l="0" t="0" r="0" b="0"/>
         </a:gradFill>
       </a:fillStyleLst>
       <a:lnStyleLst>
         <a:ln w="9525" cap="flat" cmpd="sng" algn="ctr">
-          <a:solidFill>
-            <a:schemeClr val="phClr">
-              <a:shade val="95000"/>
-              <a:satMod val="104999"/>
-            </a:schemeClr>
-          </a:solidFill>
           <a:prstDash val="solid"/>
         </a:ln>
         <a:ln w="25400" cap="flat" cmpd="sng" algn="ctr">
-          <a:solidFill>
-            <a:schemeClr val="phClr"/>
-          </a:solidFill>
           <a:prstDash val="solid"/>
         </a:ln>
         <a:ln w="38100" cap="flat" cmpd="sng" algn="ctr">
-          <a:solidFill>
-            <a:schemeClr val="phClr"/>
-          </a:solidFill>
           <a:prstDash val="solid"/>
         </a:ln>
       </a:lnStyleLst>
       <a:effectStyleLst>
         <a:effectStyle>
-          <a:effectLst>
-            <a:outerShdw sx="100000" sy="100000" kx="0" ky="0" algn="b" rotWithShape="0" blurRad="38100" dist="23000" dir="5400000">
-              <a:srgbClr val="000000">
-                <a:alpha val="35000"/>
-              </a:srgbClr>
-            </a:outerShdw>
-          </a:effectLst>
+          <a:effectLst/>
         </a:effectStyle>
         <a:effectStyle>
-          <a:effectLst>
-            <a:outerShdw sx="100000" sy="100000" kx="0" ky="0" algn="b" rotWithShape="0" blurRad="38100" dist="23000" dir="5400000">
-              <a:srgbClr val="000000">
-                <a:alpha val="35000"/>
-              </a:srgbClr>
-            </a:outerShdw>
-          </a:effectLst>
+          <a:effectLst/>
         </a:effectStyle>
         <a:effectStyle>
-          <a:effectLst>
-            <a:outerShdw sx="100000" sy="100000" kx="0" ky="0" algn="b" rotWithShape="0" blurRad="38100" dist="20000" dir="5400000">
-              <a:srgbClr val="000000">
-                <a:alpha val="38000"/>
-              </a:srgbClr>
-            </a:outerShdw>
-          </a:effectLst>
+          <a:effectLst/>
         </a:effectStyle>
       </a:effectStyleLst>
       <a:bgFillStyleLst>
         <a:solidFill>
           <a:schemeClr val="phClr"/>
         </a:solidFill>
-        <a:gradFill rotWithShape="1">
+        <a:gradFill>
           <a:gsLst>
             <a:gs pos="0">
               <a:schemeClr val="phClr">
                 <a:tint val="40000"/>
-                <a:satMod val="350000"/>
               </a:schemeClr>
             </a:gs>
             <a:gs pos="40000">
               <a:schemeClr val="phClr">
                 <a:tint val="45000"/>
                 <a:shade val="99000"/>
-                <a:satMod val="350000"/>
               </a:schemeClr>
             </a:gs>
             <a:gs pos="100000">
               <a:schemeClr val="phClr">
                 <a:shade val="20000"/>
-                <a:satMod val="255000"/>
               </a:schemeClr>
             </a:gs>
           </a:gsLst>
           <a:path path="circle">
             <a:fillToRect l="50000" t="-80000" r="50000" b="180000"/>
           </a:path>
+          <a:tileRect l="0" t="0" r="0" b="0"/>
         </a:gradFill>
-        <a:gradFill rotWithShape="1">
+        <a:gradFill>
           <a:gsLst>
             <a:gs pos="0">
               <a:schemeClr val="phClr">
                 <a:tint val="80000"/>
-                <a:satMod val="300000"/>
               </a:schemeClr>
             </a:gs>
             <a:gs pos="100000">
               <a:schemeClr val="phClr">
                 <a:shade val="30000"/>
-                <a:satMod val="200000"/>
               </a:schemeClr>
             </a:gs>
           </a:gsLst>
           <a:path path="circle">
             <a:fillToRect l="50000" t="50000" r="50000" b="50000"/>
           </a:path>
+          <a:tileRect l="0" t="0" r="0" b="0"/>
         </a:gradFill>
       </a:bgFillStyleLst>
     </a:fmtScheme>
   </a:themeElements>
-  <a:objectDefaults>
-    <a:spDef>
-      <a:spPr>
-        <a:solidFill>
-          <a:srgbClr val="FFFFFF"/>
-        </a:solidFill>
-        <a:ln w="25400" cap="flat">
-          <a:solidFill>
-            <a:schemeClr val="accent1"/>
-          </a:solidFill>
-          <a:prstDash val="solid"/>
-          <a:round/>
-        </a:ln>
-        <a:effectLst>
-          <a:outerShdw sx="100000" sy="100000" kx="0" ky="0" algn="b" rotWithShape="0" blurRad="38100" dist="23000" dir="5400000">
-            <a:srgbClr val="000000">
-              <a:alpha val="35000"/>
-            </a:srgbClr>
-          </a:outerShdw>
-        </a:effectLst>
-        <a:sp3d/>
-      </a:spPr>
-      <a:bodyPr rot="0" spcFirstLastPara="1" vertOverflow="overflow" horzOverflow="overflow" vert="horz" wrap="square" lIns="45719" tIns="45719" rIns="45719" bIns="45719" numCol="1" spcCol="38100" rtlCol="0" anchor="ctr" upright="0">
-        <a:spAutoFit/>
-      </a:bodyPr>
-      <a:lstStyle>
-        <a:defPPr marL="0" marR="0" indent="0" algn="l" defTabSz="914400" rtl="0" fontAlgn="auto" latinLnBrk="0" hangingPunct="0">
-          <a:lnSpc>
-            <a:spcPct val="100000"/>
-          </a:lnSpc>
-          <a:spcBef>
-            <a:spcPts val="0"/>
-          </a:spcBef>
-          <a:spcAft>
-            <a:spcPts val="0"/>
-          </a:spcAft>
-          <a:buClrTx/>
-          <a:buSzTx/>
-          <a:buFontTx/>
-          <a:buNone/>
-          <a:tabLst/>
-          <a:defRPr b="0" baseline="0" cap="none" i="0" spc="0" strike="noStrike" sz="1800" u="none" kumimoji="0" normalizeH="0">
-            <a:ln>
-              <a:noFill/>
-            </a:ln>
-            <a:solidFill>
-              <a:srgbClr val="000000"/>
-            </a:solidFill>
-            <a:effectLst/>
-            <a:uFillTx/>
-            <a:latin typeface="Cambria"/>
-            <a:ea typeface="Cambria"/>
-            <a:cs typeface="Cambria"/>
-            <a:sym typeface="Cambria"/>
-          </a:defRPr>
-        </a:defPPr>
-        <a:lvl1pPr marL="0" marR="0" indent="0" algn="l" defTabSz="914400" rtl="0" fontAlgn="auto" latinLnBrk="1" hangingPunct="0">
-          <a:lnSpc>
-            <a:spcPct val="100000"/>
-          </a:lnSpc>
-          <a:spcBef>
-            <a:spcPts val="0"/>
-          </a:spcBef>
-          <a:spcAft>
-            <a:spcPts val="0"/>
-          </a:spcAft>
-          <a:buClrTx/>
-          <a:buSzTx/>
-          <a:buFontTx/>
-          <a:buNone/>
-          <a:tabLst/>
-          <a:defRPr b="0" baseline="0" cap="none" i="0" spc="0" strike="noStrike" sz="1800" u="none" kumimoji="0" normalizeH="0">
-            <a:ln>
-              <a:noFill/>
-            </a:ln>
-            <a:solidFill>
-              <a:srgbClr val="000000"/>
-            </a:solidFill>
-            <a:effectLst/>
-            <a:uFillTx/>
-          </a:defRPr>
-        </a:lvl1pPr>
-        <a:lvl2pPr marL="0" marR="0" indent="0" algn="l" defTabSz="914400" rtl="0" fontAlgn="auto" latinLnBrk="1" hangingPunct="0">
-          <a:lnSpc>
-            <a:spcPct val="100000"/>
-          </a:lnSpc>
-          <a:spcBef>
-            <a:spcPts val="0"/>
-          </a:spcBef>
-          <a:spcAft>
-            <a:spcPts val="0"/>
-          </a:spcAft>
-          <a:buClrTx/>
-          <a:buSzTx/>
-          <a:buFontTx/>
-          <a:buNone/>
-          <a:tabLst/>
-          <a:defRPr b="0" baseline="0" cap="none" i="0" spc="0" strike="noStrike" sz="1800" u="none" kumimoji="0" normalizeH="0">
-            <a:ln>
-              <a:noFill/>
-            </a:ln>
-            <a:solidFill>
-              <a:srgbClr val="000000"/>
-            </a:solidFill>
-            <a:effectLst/>
-            <a:uFillTx/>
-          </a:defRPr>
-        </a:lvl2pPr>
-        <a:lvl3pPr marL="0" marR="0" indent="0" algn="l" defTabSz="914400" rtl="0" fontAlgn="auto" latinLnBrk="1" hangingPunct="0">
-          <a:lnSpc>
-            <a:spcPct val="100000"/>
-          </a:lnSpc>
-          <a:spcBef>
-            <a:spcPts val="0"/>
-          </a:spcBef>
-          <a:spcAft>
-            <a:spcPts val="0"/>
-          </a:spcAft>
-          <a:buClrTx/>
-          <a:buSzTx/>
-          <a:buFontTx/>
-          <a:buNone/>
-          <a:tabLst/>
-          <a:defRPr b="0" baseline="0" cap="none" i="0" spc="0" strike="noStrike" sz="1800" u="none" kumimoji="0" normalizeH="0">
-            <a:ln>
-              <a:noFill/>
-            </a:ln>
-            <a:solidFill>
-              <a:srgbClr val="000000"/>
-            </a:solidFill>
-            <a:effectLst/>
-            <a:uFillTx/>
-          </a:defRPr>
-        </a:lvl3pPr>
-        <a:lvl4pPr marL="0" marR="0" indent="0" algn="l" defTabSz="914400" rtl="0" fontAlgn="auto" latinLnBrk="1" hangingPunct="0">
-          <a:lnSpc>
-            <a:spcPct val="100000"/>
-          </a:lnSpc>
-          <a:spcBef>
-            <a:spcPts val="0"/>
-          </a:spcBef>
-          <a:spcAft>
-            <a:spcPts val="0"/>
-          </a:spcAft>
-          <a:buClrTx/>
-          <a:buSzTx/>
-          <a:buFontTx/>
-          <a:buNone/>
-          <a:tabLst/>
-          <a:defRPr b="0" baseline="0" cap="none" i="0" spc="0" strike="noStrike" sz="1800" u="none" kumimoji="0" normalizeH="0">
-            <a:ln>
-              <a:noFill/>
-            </a:ln>
-            <a:solidFill>
-              <a:srgbClr val="000000"/>
-            </a:solidFill>
-            <a:effectLst/>
-            <a:uFillTx/>
-          </a:defRPr>
-        </a:lvl4pPr>
-        <a:lvl5pPr marL="0" marR="0" indent="0" algn="l" defTabSz="914400" rtl="0" fontAlgn="auto" latinLnBrk="1" hangingPunct="0">
-          <a:lnSpc>
-            <a:spcPct val="100000"/>
-          </a:lnSpc>
-          <a:spcBef>
-            <a:spcPts val="0"/>
-          </a:spcBef>
-          <a:spcAft>
-            <a:spcPts val="0"/>
-          </a:spcAft>
-          <a:buClrTx/>
-          <a:buSzTx/>
-          <a:buFontTx/>
-          <a:buNone/>
-          <a:tabLst/>
-          <a:defRPr b="0" baseline="0" cap="none" i="0" spc="0" strike="noStrike" sz="1800" u="none" kumimoji="0" normalizeH="0">
-            <a:ln>
-              <a:noFill/>
-            </a:ln>
-            <a:solidFill>
-              <a:srgbClr val="000000"/>
-            </a:solidFill>
-            <a:effectLst/>
-            <a:uFillTx/>
-          </a:defRPr>
-        </a:lvl5pPr>
-        <a:lvl6pPr marL="0" marR="0" indent="0" algn="l" defTabSz="914400" rtl="0" fontAlgn="auto" latinLnBrk="1" hangingPunct="0">
-          <a:lnSpc>
-            <a:spcPct val="100000"/>
-          </a:lnSpc>
-          <a:spcBef>
-            <a:spcPts val="0"/>
-          </a:spcBef>
-          <a:spcAft>
-            <a:spcPts val="0"/>
-          </a:spcAft>
-          <a:buClrTx/>
-          <a:buSzTx/>
-          <a:buFontTx/>
-          <a:buNone/>
-          <a:tabLst/>
-          <a:defRPr b="0" baseline="0" cap="none" i="0" spc="0" strike="noStrike" sz="1800" u="none" kumimoji="0" normalizeH="0">
-            <a:ln>
-              <a:noFill/>
-            </a:ln>
-            <a:solidFill>
-              <a:srgbClr val="000000"/>
-            </a:solidFill>
-            <a:effectLst/>
-            <a:uFillTx/>
-          </a:defRPr>
-        </a:lvl6pPr>
-        <a:lvl7pPr marL="0" marR="0" indent="0" algn="l" defTabSz="914400" rtl="0" fontAlgn="auto" latinLnBrk="1" hangingPunct="0">
-          <a:lnSpc>
-            <a:spcPct val="100000"/>
-          </a:lnSpc>
-          <a:spcBef>
-            <a:spcPts val="0"/>
-          </a:spcBef>
-          <a:spcAft>
-            <a:spcPts val="0"/>
-          </a:spcAft>
-          <a:buClrTx/>
-          <a:buSzTx/>
-          <a:buFontTx/>
-          <a:buNone/>
-          <a:tabLst/>
-          <a:defRPr b="0" baseline="0" cap="none" i="0" spc="0" strike="noStrike" sz="1800" u="none" kumimoji="0" normalizeH="0">
-            <a:ln>
-              <a:noFill/>
-            </a:ln>
-            <a:solidFill>
-              <a:srgbClr val="000000"/>
-            </a:solidFill>
-            <a:effectLst/>
-            <a:uFillTx/>
-          </a:defRPr>
-        </a:lvl7pPr>
-        <a:lvl8pPr marL="0" marR="0" indent="0" algn="l" defTabSz="914400" rtl="0" fontAlgn="auto" latinLnBrk="1" hangingPunct="0">
-          <a:lnSpc>
-            <a:spcPct val="100000"/>
-          </a:lnSpc>
-          <a:spcBef>
-            <a:spcPts val="0"/>
-          </a:spcBef>
-          <a:spcAft>
-            <a:spcPts val="0"/>
-          </a:spcAft>
-          <a:buClrTx/>
-          <a:buSzTx/>
-          <a:buFontTx/>
-          <a:buNone/>
-          <a:tabLst/>
-          <a:defRPr b="0" baseline="0" cap="none" i="0" spc="0" strike="noStrike" sz="1800" u="none" kumimoji="0" normalizeH="0">
-            <a:ln>
-              <a:noFill/>
-            </a:ln>
-            <a:solidFill>
-              <a:srgbClr val="000000"/>
-            </a:solidFill>
-            <a:effectLst/>
-            <a:uFillTx/>
-          </a:defRPr>
-        </a:lvl8pPr>
-        <a:lvl9pPr marL="0" marR="0" indent="0" algn="l" defTabSz="914400" rtl="0" fontAlgn="auto" latinLnBrk="1" hangingPunct="0">
-          <a:lnSpc>
-            <a:spcPct val="100000"/>
-          </a:lnSpc>
-          <a:spcBef>
-            <a:spcPts val="0"/>
-          </a:spcBef>
-          <a:spcAft>
-            <a:spcPts val="0"/>
-          </a:spcAft>
-          <a:buClrTx/>
-          <a:buSzTx/>
-          <a:buFontTx/>
-          <a:buNone/>
-          <a:tabLst/>
-          <a:defRPr b="0" baseline="0" cap="none" i="0" spc="0" strike="noStrike" sz="1800" u="none" kumimoji="0" normalizeH="0">
-            <a:ln>
-              <a:noFill/>
-            </a:ln>
-            <a:solidFill>
-              <a:srgbClr val="000000"/>
-            </a:solidFill>
-            <a:effectLst/>
-            <a:uFillTx/>
-          </a:defRPr>
-        </a:lvl9pPr>
-      </a:lstStyle>
-      <a:style>
-        <a:lnRef idx="0"/>
-        <a:fillRef idx="0"/>
-        <a:effectRef idx="0"/>
-        <a:fontRef idx="none"/>
-      </a:style>
-    </a:spDef>
-    <a:lnDef>
-      <a:spPr>
-        <a:noFill/>
-        <a:ln w="25400" cap="flat">
-          <a:solidFill>
-            <a:schemeClr val="accent1"/>
-          </a:solidFill>
-          <a:prstDash val="solid"/>
-          <a:round/>
-        </a:ln>
-        <a:effectLst>
-          <a:outerShdw sx="100000" sy="100000" kx="0" ky="0" algn="b" rotWithShape="0" blurRad="38100" dist="20000" dir="5400000">
-            <a:srgbClr val="000000">
-              <a:alpha val="38000"/>
-            </a:srgbClr>
-          </a:outerShdw>
-        </a:effectLst>
-        <a:sp3d/>
-      </a:spPr>
-      <a:bodyPr rot="0" spcFirstLastPara="1" vertOverflow="overflow" horzOverflow="overflow" vert="horz" wrap="square" lIns="91439" tIns="45719" rIns="91439" bIns="45719" numCol="1" spcCol="38100" rtlCol="0" anchor="t" upright="0">
-        <a:noAutofit/>
-      </a:bodyPr>
-      <a:lstStyle>
-        <a:defPPr marL="0" marR="0" indent="0" algn="l" defTabSz="914400" rtl="0" fontAlgn="auto" latinLnBrk="1" hangingPunct="0">
-          <a:lnSpc>
-            <a:spcPct val="100000"/>
-          </a:lnSpc>
-          <a:spcBef>
-            <a:spcPts val="0"/>
-          </a:spcBef>
-          <a:spcAft>
-            <a:spcPts val="0"/>
-          </a:spcAft>
-          <a:buClrTx/>
-          <a:buSzTx/>
-          <a:buFontTx/>
-          <a:buNone/>
-          <a:tabLst/>
-          <a:defRPr b="0" baseline="0" cap="none" i="0" spc="0" strike="noStrike" sz="1800" u="none" kumimoji="0" normalizeH="0">
-            <a:ln>
-              <a:noFill/>
-            </a:ln>
-            <a:solidFill>
-              <a:srgbClr val="000000"/>
-            </a:solidFill>
-            <a:effectLst/>
-            <a:uFillTx/>
-          </a:defRPr>
-        </a:defPPr>
-        <a:lvl1pPr marL="0" marR="0" indent="0" algn="l" defTabSz="914400" rtl="0" fontAlgn="auto" latinLnBrk="1" hangingPunct="0">
-          <a:lnSpc>
-            <a:spcPct val="100000"/>
-          </a:lnSpc>
-          <a:spcBef>
-            <a:spcPts val="0"/>
-          </a:spcBef>
-          <a:spcAft>
-            <a:spcPts val="0"/>
-          </a:spcAft>
-          <a:buClrTx/>
-          <a:buSzTx/>
-          <a:buFontTx/>
-          <a:buNone/>
-          <a:tabLst/>
-          <a:defRPr b="0" baseline="0" cap="none" i="0" spc="0" strike="noStrike" sz="1800" u="none" kumimoji="0" normalizeH="0">
-            <a:ln>
-              <a:noFill/>
-            </a:ln>
-            <a:solidFill>
-              <a:srgbClr val="000000"/>
-            </a:solidFill>
-            <a:effectLst/>
-            <a:uFillTx/>
-          </a:defRPr>
-        </a:lvl1pPr>
-        <a:lvl2pPr marL="0" marR="0" indent="0" algn="l" defTabSz="914400" rtl="0" fontAlgn="auto" latinLnBrk="1" hangingPunct="0">
-          <a:lnSpc>
-            <a:spcPct val="100000"/>
-          </a:lnSpc>
-          <a:spcBef>
-            <a:spcPts val="0"/>
-          </a:spcBef>
-          <a:spcAft>
-            <a:spcPts val="0"/>
-          </a:spcAft>
-          <a:buClrTx/>
-          <a:buSzTx/>
-          <a:buFontTx/>
-          <a:buNone/>
-          <a:tabLst/>
-          <a:defRPr b="0" baseline="0" cap="none" i="0" spc="0" strike="noStrike" sz="1800" u="none" kumimoji="0" normalizeH="0">
-            <a:ln>
-              <a:noFill/>
-            </a:ln>
-            <a:solidFill>
-              <a:srgbClr val="000000"/>
-            </a:solidFill>
-            <a:effectLst/>
-            <a:uFillTx/>
-          </a:defRPr>
-        </a:lvl2pPr>
-        <a:lvl3pPr marL="0" marR="0" indent="0" algn="l" defTabSz="914400" rtl="0" fontAlgn="auto" latinLnBrk="1" hangingPunct="0">
-          <a:lnSpc>
-            <a:spcPct val="100000"/>
-          </a:lnSpc>
-          <a:spcBef>
-            <a:spcPts val="0"/>
-          </a:spcBef>
-          <a:spcAft>
-            <a:spcPts val="0"/>
-          </a:spcAft>
-          <a:buClrTx/>
-          <a:buSzTx/>
-          <a:buFontTx/>
-          <a:buNone/>
-          <a:tabLst/>
-          <a:defRPr b="0" baseline="0" cap="none" i="0" spc="0" strike="noStrike" sz="1800" u="none" kumimoji="0" normalizeH="0">
-            <a:ln>
-              <a:noFill/>
-            </a:ln>
-            <a:solidFill>
-              <a:srgbClr val="000000"/>
-            </a:solidFill>
-            <a:effectLst/>
-            <a:uFillTx/>
-          </a:defRPr>
-        </a:lvl3pPr>
-        <a:lvl4pPr marL="0" marR="0" indent="0" algn="l" defTabSz="914400" rtl="0" fontAlgn="auto" latinLnBrk="1" hangingPunct="0">
-          <a:lnSpc>
-            <a:spcPct val="100000"/>
-          </a:lnSpc>
-          <a:spcBef>
-            <a:spcPts val="0"/>
-          </a:spcBef>
-          <a:spcAft>
-            <a:spcPts val="0"/>
-          </a:spcAft>
-          <a:buClrTx/>
-          <a:buSzTx/>
-          <a:buFontTx/>
-          <a:buNone/>
-          <a:tabLst/>
-          <a:defRPr b="0" baseline="0" cap="none" i="0" spc="0" strike="noStrike" sz="1800" u="none" kumimoji="0" normalizeH="0">
-            <a:ln>
-              <a:noFill/>
-            </a:ln>
-            <a:solidFill>
-              <a:srgbClr val="000000"/>
-            </a:solidFill>
-            <a:effectLst/>
-            <a:uFillTx/>
-          </a:defRPr>
-        </a:lvl4pPr>
-        <a:lvl5pPr marL="0" marR="0" indent="0" algn="l" defTabSz="914400" rtl="0" fontAlgn="auto" latinLnBrk="1" hangingPunct="0">
-          <a:lnSpc>
-            <a:spcPct val="100000"/>
-          </a:lnSpc>
-          <a:spcBef>
-            <a:spcPts val="0"/>
-          </a:spcBef>
-          <a:spcAft>
-            <a:spcPts val="0"/>
-          </a:spcAft>
-          <a:buClrTx/>
-          <a:buSzTx/>
-          <a:buFontTx/>
-          <a:buNone/>
-          <a:tabLst/>
-          <a:defRPr b="0" baseline="0" cap="none" i="0" spc="0" strike="noStrike" sz="1800" u="none" kumimoji="0" normalizeH="0">
-            <a:ln>
-              <a:noFill/>
-            </a:ln>
-            <a:solidFill>
-              <a:srgbClr val="000000"/>
-            </a:solidFill>
-            <a:effectLst/>
-            <a:uFillTx/>
-          </a:defRPr>
-        </a:lvl5pPr>
-        <a:lvl6pPr marL="0" marR="0" indent="0" algn="l" defTabSz="914400" rtl="0" fontAlgn="auto" latinLnBrk="1" hangingPunct="0">
-          <a:lnSpc>
-            <a:spcPct val="100000"/>
-          </a:lnSpc>
-          <a:spcBef>
-            <a:spcPts val="0"/>
-          </a:spcBef>
-          <a:spcAft>
-            <a:spcPts val="0"/>
-          </a:spcAft>
-          <a:buClrTx/>
-          <a:buSzTx/>
-          <a:buFontTx/>
-          <a:buNone/>
-          <a:tabLst/>
-          <a:defRPr b="0" baseline="0" cap="none" i="0" spc="0" strike="noStrike" sz="1800" u="none" kumimoji="0" normalizeH="0">
-            <a:ln>
-              <a:noFill/>
-            </a:ln>
-            <a:solidFill>
-              <a:srgbClr val="000000"/>
-            </a:solidFill>
-            <a:effectLst/>
-            <a:uFillTx/>
-          </a:defRPr>
-        </a:lvl6pPr>
-        <a:lvl7pPr marL="0" marR="0" indent="0" algn="l" defTabSz="914400" rtl="0" fontAlgn="auto" latinLnBrk="1" hangingPunct="0">
-          <a:lnSpc>
-            <a:spcPct val="100000"/>
-          </a:lnSpc>
-          <a:spcBef>
-            <a:spcPts val="0"/>
-          </a:spcBef>
-          <a:spcAft>
-            <a:spcPts val="0"/>
-          </a:spcAft>
-          <a:buClrTx/>
-          <a:buSzTx/>
-          <a:buFontTx/>
-          <a:buNone/>
-          <a:tabLst/>
-          <a:defRPr b="0" baseline="0" cap="none" i="0" spc="0" strike="noStrike" sz="1800" u="none" kumimoji="0" normalizeH="0">
-            <a:ln>
-              <a:noFill/>
-            </a:ln>
-            <a:solidFill>
-              <a:srgbClr val="000000"/>
-            </a:solidFill>
-            <a:effectLst/>
-            <a:uFillTx/>
-          </a:defRPr>
-        </a:lvl7pPr>
-        <a:lvl8pPr marL="0" marR="0" indent="0" algn="l" defTabSz="914400" rtl="0" fontAlgn="auto" latinLnBrk="1" hangingPunct="0">
-          <a:lnSpc>
-            <a:spcPct val="100000"/>
-          </a:lnSpc>
-          <a:spcBef>
-            <a:spcPts val="0"/>
-          </a:spcBef>
-          <a:spcAft>
-            <a:spcPts val="0"/>
-          </a:spcAft>
-          <a:buClrTx/>
-          <a:buSzTx/>
-          <a:buFontTx/>
-          <a:buNone/>
-          <a:tabLst/>
-          <a:defRPr b="0" baseline="0" cap="none" i="0" spc="0" strike="noStrike" sz="1800" u="none" kumimoji="0" normalizeH="0">
-            <a:ln>
-              <a:noFill/>
-            </a:ln>
-            <a:solidFill>
-              <a:srgbClr val="000000"/>
-            </a:solidFill>
-            <a:effectLst/>
-            <a:uFillTx/>
-          </a:defRPr>
-        </a:lvl8pPr>
-        <a:lvl9pPr marL="0" marR="0" indent="0" algn="l" defTabSz="914400" rtl="0" fontAlgn="auto" latinLnBrk="1" hangingPunct="0">
-          <a:lnSpc>
-            <a:spcPct val="100000"/>
-          </a:lnSpc>
-          <a:spcBef>
-            <a:spcPts val="0"/>
-          </a:spcBef>
-          <a:spcAft>
-            <a:spcPts val="0"/>
-          </a:spcAft>
-          <a:buClrTx/>
-          <a:buSzTx/>
-          <a:buFontTx/>
-          <a:buNone/>
-          <a:tabLst/>
-          <a:defRPr b="0" baseline="0" cap="none" i="0" spc="0" strike="noStrike" sz="1800" u="none" kumimoji="0" normalizeH="0">
-            <a:ln>
-              <a:noFill/>
-            </a:ln>
-            <a:solidFill>
-              <a:srgbClr val="000000"/>
-            </a:solidFill>
-            <a:effectLst/>
-            <a:uFillTx/>
-          </a:defRPr>
-        </a:lvl9pPr>
-      </a:lstStyle>
-      <a:style>
-        <a:lnRef idx="0"/>
-        <a:fillRef idx="0"/>
-        <a:effectRef idx="0"/>
-        <a:fontRef idx="none"/>
-      </a:style>
-    </a:lnDef>
-    <a:txDef>
-      <a:spPr>
-        <a:noFill/>
-        <a:ln w="12700" cap="flat">
-          <a:noFill/>
-          <a:miter lim="400000"/>
-        </a:ln>
-        <a:effectLst/>
-        <a:sp3d/>
-      </a:spPr>
-      <a:bodyPr rot="0" spcFirstLastPara="1" vertOverflow="overflow" horzOverflow="overflow" vert="horz" wrap="square" lIns="45719" tIns="45719" rIns="45719" bIns="45719" numCol="1" spcCol="38100" rtlCol="0" anchor="t" upright="0">
-        <a:spAutoFit/>
-      </a:bodyPr>
-      <a:lstStyle>
-        <a:defPPr marL="0" marR="0" indent="0" algn="l" defTabSz="914400" rtl="0" fontAlgn="auto" latinLnBrk="0" hangingPunct="0">
-          <a:lnSpc>
-            <a:spcPct val="100000"/>
-          </a:lnSpc>
-          <a:spcBef>
-            <a:spcPts val="0"/>
-          </a:spcBef>
-          <a:spcAft>
-            <a:spcPts val="0"/>
-          </a:spcAft>
-          <a:buClrTx/>
-          <a:buSzTx/>
-          <a:buFontTx/>
-          <a:buNone/>
-          <a:tabLst/>
-          <a:defRPr b="0" baseline="0" cap="none" i="0" spc="0" strike="noStrike" sz="1800" u="none" kumimoji="0" normalizeH="0">
-            <a:ln>
-              <a:noFill/>
-            </a:ln>
-            <a:solidFill>
-              <a:srgbClr val="000000"/>
-            </a:solidFill>
-            <a:effectLst/>
-            <a:uFillTx/>
-            <a:latin typeface="Cambria"/>
-            <a:ea typeface="Cambria"/>
-            <a:cs typeface="Cambria"/>
-            <a:sym typeface="Cambria"/>
-          </a:defRPr>
-        </a:defPPr>
-        <a:lvl1pPr marL="0" marR="0" indent="0" algn="l" defTabSz="914400" rtl="0" fontAlgn="auto" latinLnBrk="1" hangingPunct="0">
-          <a:lnSpc>
-            <a:spcPct val="100000"/>
-          </a:lnSpc>
-          <a:spcBef>
-            <a:spcPts val="0"/>
-          </a:spcBef>
-          <a:spcAft>
-            <a:spcPts val="0"/>
-          </a:spcAft>
-          <a:buClrTx/>
-          <a:buSzTx/>
-          <a:buFontTx/>
-          <a:buNone/>
-          <a:tabLst/>
-          <a:defRPr b="0" baseline="0" cap="none" i="0" spc="0" strike="noStrike" sz="1800" u="none" kumimoji="0" normalizeH="0">
-            <a:ln>
-              <a:noFill/>
-            </a:ln>
-            <a:solidFill>
-              <a:srgbClr val="000000"/>
-            </a:solidFill>
-            <a:effectLst/>
-            <a:uFillTx/>
-          </a:defRPr>
-        </a:lvl1pPr>
-        <a:lvl2pPr marL="0" marR="0" indent="0" algn="l" defTabSz="914400" rtl="0" fontAlgn="auto" latinLnBrk="1" hangingPunct="0">
-          <a:lnSpc>
-            <a:spcPct val="100000"/>
-          </a:lnSpc>
-          <a:spcBef>
-            <a:spcPts val="0"/>
-          </a:spcBef>
-          <a:spcAft>
-            <a:spcPts val="0"/>
-          </a:spcAft>
-          <a:buClrTx/>
-          <a:buSzTx/>
-          <a:buFontTx/>
-          <a:buNone/>
-          <a:tabLst/>
-          <a:defRPr b="0" baseline="0" cap="none" i="0" spc="0" strike="noStrike" sz="1800" u="none" kumimoji="0" normalizeH="0">
-            <a:ln>
-              <a:noFill/>
-            </a:ln>
-            <a:solidFill>
-              <a:srgbClr val="000000"/>
-            </a:solidFill>
-            <a:effectLst/>
-            <a:uFillTx/>
-          </a:defRPr>
-        </a:lvl2pPr>
-        <a:lvl3pPr marL="0" marR="0" indent="0" algn="l" defTabSz="914400" rtl="0" fontAlgn="auto" latinLnBrk="1" hangingPunct="0">
-          <a:lnSpc>
-            <a:spcPct val="100000"/>
-          </a:lnSpc>
-          <a:spcBef>
-            <a:spcPts val="0"/>
-          </a:spcBef>
-          <a:spcAft>
-            <a:spcPts val="0"/>
-          </a:spcAft>
-          <a:buClrTx/>
-          <a:buSzTx/>
-          <a:buFontTx/>
-          <a:buNone/>
-          <a:tabLst/>
-          <a:defRPr b="0" baseline="0" cap="none" i="0" spc="0" strike="noStrike" sz="1800" u="none" kumimoji="0" normalizeH="0">
-            <a:ln>
-              <a:noFill/>
-            </a:ln>
-            <a:solidFill>
-              <a:srgbClr val="000000"/>
-            </a:solidFill>
-            <a:effectLst/>
-            <a:uFillTx/>
-          </a:defRPr>
-        </a:lvl3pPr>
-        <a:lvl4pPr marL="0" marR="0" indent="0" algn="l" defTabSz="914400" rtl="0" fontAlgn="auto" latinLnBrk="1" hangingPunct="0">
-          <a:lnSpc>
-            <a:spcPct val="100000"/>
-          </a:lnSpc>
-          <a:spcBef>
-            <a:spcPts val="0"/>
-          </a:spcBef>
-          <a:spcAft>
-            <a:spcPts val="0"/>
-          </a:spcAft>
-          <a:buClrTx/>
-          <a:buSzTx/>
-          <a:buFontTx/>
-          <a:buNone/>
-          <a:tabLst/>
-          <a:defRPr b="0" baseline="0" cap="none" i="0" spc="0" strike="noStrike" sz="1800" u="none" kumimoji="0" normalizeH="0">
-            <a:ln>
-              <a:noFill/>
-            </a:ln>
-            <a:solidFill>
-              <a:srgbClr val="000000"/>
-            </a:solidFill>
-            <a:effectLst/>
-            <a:uFillTx/>
-          </a:defRPr>
-        </a:lvl4pPr>
-        <a:lvl5pPr marL="0" marR="0" indent="0" algn="l" defTabSz="914400" rtl="0" fontAlgn="auto" latinLnBrk="1" hangingPunct="0">
-          <a:lnSpc>
-            <a:spcPct val="100000"/>
-          </a:lnSpc>
-          <a:spcBef>
-            <a:spcPts val="0"/>
-          </a:spcBef>
-          <a:spcAft>
-            <a:spcPts val="0"/>
-          </a:spcAft>
-          <a:buClrTx/>
-          <a:buSzTx/>
-          <a:buFontTx/>
-          <a:buNone/>
-          <a:tabLst/>
-          <a:defRPr b="0" baseline="0" cap="none" i="0" spc="0" strike="noStrike" sz="1800" u="none" kumimoji="0" normalizeH="0">
-            <a:ln>
-              <a:noFill/>
-            </a:ln>
-            <a:solidFill>
-              <a:srgbClr val="000000"/>
-            </a:solidFill>
-            <a:effectLst/>
-            <a:uFillTx/>
-          </a:defRPr>
-        </a:lvl5pPr>
-        <a:lvl6pPr marL="0" marR="0" indent="0" algn="l" defTabSz="914400" rtl="0" fontAlgn="auto" latinLnBrk="1" hangingPunct="0">
-          <a:lnSpc>
-            <a:spcPct val="100000"/>
-          </a:lnSpc>
-          <a:spcBef>
-            <a:spcPts val="0"/>
-          </a:spcBef>
-          <a:spcAft>
-            <a:spcPts val="0"/>
-          </a:spcAft>
-          <a:buClrTx/>
-          <a:buSzTx/>
-          <a:buFontTx/>
-          <a:buNone/>
-          <a:tabLst/>
-          <a:defRPr b="0" baseline="0" cap="none" i="0" spc="0" strike="noStrike" sz="1800" u="none" kumimoji="0" normalizeH="0">
-            <a:ln>
-              <a:noFill/>
-            </a:ln>
-            <a:solidFill>
-              <a:srgbClr val="000000"/>
-            </a:solidFill>
-            <a:effectLst/>
-            <a:uFillTx/>
-          </a:defRPr>
-        </a:lvl6pPr>
-        <a:lvl7pPr marL="0" marR="0" indent="0" algn="l" defTabSz="914400" rtl="0" fontAlgn="auto" latinLnBrk="1" hangingPunct="0">
-          <a:lnSpc>
-            <a:spcPct val="100000"/>
-          </a:lnSpc>
-          <a:spcBef>
-            <a:spcPts val="0"/>
-          </a:spcBef>
-          <a:spcAft>
-            <a:spcPts val="0"/>
-          </a:spcAft>
-          <a:buClrTx/>
-          <a:buSzTx/>
-          <a:buFontTx/>
-          <a:buNone/>
-          <a:tabLst/>
-          <a:defRPr b="0" baseline="0" cap="none" i="0" spc="0" strike="noStrike" sz="1800" u="none" kumimoji="0" normalizeH="0">
-            <a:ln>
-              <a:noFill/>
-            </a:ln>
-            <a:solidFill>
-              <a:srgbClr val="000000"/>
-            </a:solidFill>
-            <a:effectLst/>
-            <a:uFillTx/>
-          </a:defRPr>
-        </a:lvl7pPr>
-        <a:lvl8pPr marL="0" marR="0" indent="0" algn="l" defTabSz="914400" rtl="0" fontAlgn="auto" latinLnBrk="1" hangingPunct="0">
-          <a:lnSpc>
-            <a:spcPct val="100000"/>
-          </a:lnSpc>
-          <a:spcBef>
-            <a:spcPts val="0"/>
-          </a:spcBef>
-          <a:spcAft>
-            <a:spcPts val="0"/>
-          </a:spcAft>
-          <a:buClrTx/>
-          <a:buSzTx/>
-          <a:buFontTx/>
-          <a:buNone/>
-          <a:tabLst/>
-          <a:defRPr b="0" baseline="0" cap="none" i="0" spc="0" strike="noStrike" sz="1800" u="none" kumimoji="0" normalizeH="0">
-            <a:ln>
-              <a:noFill/>
-            </a:ln>
-            <a:solidFill>
-              <a:srgbClr val="000000"/>
-            </a:solidFill>
-            <a:effectLst/>
-            <a:uFillTx/>
-          </a:defRPr>
-        </a:lvl8pPr>
-        <a:lvl9pPr marL="0" marR="0" indent="0" algn="l" defTabSz="914400" rtl="0" fontAlgn="auto" latinLnBrk="1" hangingPunct="0">
-          <a:lnSpc>
-            <a:spcPct val="100000"/>
-          </a:lnSpc>
-          <a:spcBef>
-            <a:spcPts val="0"/>
-          </a:spcBef>
-          <a:spcAft>
-            <a:spcPts val="0"/>
-          </a:spcAft>
-          <a:buClrTx/>
-          <a:buSzTx/>
-          <a:buFontTx/>
-          <a:buNone/>
-          <a:tabLst/>
-          <a:defRPr b="0" baseline="0" cap="none" i="0" spc="0" strike="noStrike" sz="1800" u="none" kumimoji="0" normalizeH="0">
-            <a:ln>
-              <a:noFill/>
-            </a:ln>
-            <a:solidFill>
-              <a:srgbClr val="000000"/>
-            </a:solidFill>
-            <a:effectLst/>
-            <a:uFillTx/>
-          </a:defRPr>
-        </a:lvl9pPr>
-      </a:lstStyle>
-      <a:style>
-        <a:lnRef idx="0"/>
-        <a:fillRef idx="0"/>
-        <a:effectRef idx="0"/>
-        <a:fontRef idx="none"/>
-      </a:style>
-    </a:txDef>
-  </a:objectDefaults>
 </a:theme>
 </file>
</xml_diff>